<commit_message>
All features functional & datadirectory bug fixed
</commit_message>
<xml_diff>
--- a/Software Architecture Coursework Design Document.docx
+++ b/Software Architecture Coursework Design Document.docx
@@ -54,8 +54,6 @@
         </w:rPr>
         <w:t>Design Document</w:t>
       </w:r>
-      <w:bookmarkStart w:id="0" w:name="_GoBack"/>
-      <w:bookmarkEnd w:id="0"/>
     </w:p>
     <w:p>
       <w:pPr>
@@ -478,7 +476,23 @@
           <w:sz w:val="24"/>
           <w:szCs w:val="24"/>
         </w:rPr>
-        <w:t>. It contains a means of communicating with the Business Layer to allow its methods of managing, storing and retrieving data to be accessed by the Business Layer when desired. The data within the later is most commonly stored within a database, often saved within its own separate secure server for the sake of data security in the context of commercial applications.</w:t>
+        <w:t xml:space="preserve">. It contains a means of communicating with the Business Layer to allow its methods of managing, storing and retrieving data to be accessed by the Business Layer when desired. The data within the </w:t>
+      </w:r>
+      <w:proofErr w:type="spellStart"/>
+      <w:r>
+        <w:rPr>
+          <w:sz w:val="24"/>
+          <w:szCs w:val="24"/>
+        </w:rPr>
+        <w:t>later</w:t>
+      </w:r>
+      <w:proofErr w:type="spellEnd"/>
+      <w:r>
+        <w:rPr>
+          <w:sz w:val="24"/>
+          <w:szCs w:val="24"/>
+        </w:rPr>
+        <w:t xml:space="preserve"> is most commonly stored within a database, often saved within its own separate secure server for the sake of data security in the context of commercial applications.</w:t>
       </w:r>
     </w:p>
     <w:p>
@@ -1030,7 +1044,23 @@
           <w:szCs w:val="24"/>
         </w:rPr>
         <w:lastRenderedPageBreak/>
-        <w:t xml:space="preserve">involves the storage, persistence and retrieval of information required by the server, often to be used by both the sever and client. </w:t>
+        <w:t xml:space="preserve">involves the storage, persistence and retrieval of information required by the server, often to be used by both the </w:t>
+      </w:r>
+      <w:proofErr w:type="spellStart"/>
+      <w:r>
+        <w:rPr>
+          <w:sz w:val="24"/>
+          <w:szCs w:val="24"/>
+        </w:rPr>
+        <w:t>sever</w:t>
+      </w:r>
+      <w:proofErr w:type="spellEnd"/>
+      <w:r>
+        <w:rPr>
+          <w:sz w:val="24"/>
+          <w:szCs w:val="24"/>
+        </w:rPr>
+        <w:t xml:space="preserve"> and client. </w:t>
       </w:r>
     </w:p>
     <w:p>
@@ -1771,6 +1801,7 @@
           <w:sz w:val="24"/>
           <w:szCs w:val="24"/>
         </w:rPr>
+        <w:lastRenderedPageBreak/>
         <w:t xml:space="preserve">The first feature to be flowcharted was the Price Control feature. The flowchart can be seen in </w:t>
       </w:r>
       <w:r>
@@ -2364,7 +2395,15 @@
           <w:sz w:val="24"/>
           <w:szCs w:val="24"/>
         </w:rPr>
-        <w:t>allows C# access to various useful design tools, such as the simple drag and drop form designer, saving time during the prototype</w:t>
+        <w:t xml:space="preserve">allows C# access to various useful design tools, such as the simple drag and drop form </w:t>
+      </w:r>
+      <w:r>
+        <w:rPr>
+          <w:sz w:val="24"/>
+          <w:szCs w:val="24"/>
+        </w:rPr>
+        <w:lastRenderedPageBreak/>
+        <w:t>designer, saving time during the prototype</w:t>
       </w:r>
       <w:r>
         <w:rPr>
@@ -2427,8 +2466,24 @@
           <w:sz w:val="24"/>
           <w:szCs w:val="24"/>
         </w:rPr>
-        <w:t>the data storage element within the prototype.</w:t>
-      </w:r>
+        <w:t>the data storage element</w:t>
+      </w:r>
+      <w:r>
+        <w:rPr>
+          <w:sz w:val="24"/>
+          <w:szCs w:val="24"/>
+        </w:rPr>
+        <w:t>s</w:t>
+      </w:r>
+      <w:r>
+        <w:rPr>
+          <w:sz w:val="24"/>
+          <w:szCs w:val="24"/>
+        </w:rPr>
+        <w:t xml:space="preserve"> within the prototype.</w:t>
+      </w:r>
+      <w:bookmarkStart w:id="0" w:name="_GoBack"/>
+      <w:bookmarkEnd w:id="0"/>
     </w:p>
     <w:p>
       <w:pPr>
@@ -2498,6 +2553,7 @@
           <w:szCs w:val="24"/>
         </w:rPr>
       </w:pPr>
+      <w:proofErr w:type="spellStart"/>
       <w:r>
         <w:rPr>
           <w:color w:val="FF0000"/>
@@ -2506,6 +2562,7 @@
         </w:rPr>
         <w:t>ContentHere</w:t>
       </w:r>
+      <w:proofErr w:type="spellEnd"/>
     </w:p>
     <w:p>
       <w:pPr>
@@ -2575,6 +2632,7 @@
           <w:szCs w:val="24"/>
         </w:rPr>
       </w:pPr>
+      <w:proofErr w:type="spellStart"/>
       <w:r>
         <w:rPr>
           <w:color w:val="FF0000"/>
@@ -2583,6 +2641,7 @@
         </w:rPr>
         <w:t>ContentHere</w:t>
       </w:r>
+      <w:proofErr w:type="spellEnd"/>
     </w:p>
     <w:p>
       <w:pPr>
@@ -2652,6 +2711,7 @@
           <w:szCs w:val="24"/>
         </w:rPr>
       </w:pPr>
+      <w:proofErr w:type="spellStart"/>
       <w:r>
         <w:rPr>
           <w:color w:val="FF0000"/>
@@ -2660,6 +2720,7 @@
         </w:rPr>
         <w:t>ContentHere</w:t>
       </w:r>
+      <w:proofErr w:type="spellEnd"/>
     </w:p>
     <w:p>
       <w:pPr>
@@ -2743,6 +2804,7 @@
         </w:rPr>
         <w:t xml:space="preserve"> </w:t>
       </w:r>
+      <w:proofErr w:type="spellStart"/>
       <w:r>
         <w:rPr>
           <w:color w:val="FF0000"/>
@@ -2779,6 +2841,7 @@
         </w:rPr>
         <w:t>ere</w:t>
       </w:r>
+      <w:proofErr w:type="spellEnd"/>
       <w:r>
         <w:rPr>
           <w:sz w:val="28"/>
@@ -2797,6 +2860,7 @@
           <w:szCs w:val="24"/>
         </w:rPr>
       </w:pPr>
+      <w:proofErr w:type="spellStart"/>
       <w:r>
         <w:rPr>
           <w:color w:val="FF0000"/>
@@ -2805,6 +2869,7 @@
         </w:rPr>
         <w:t>ContentHere</w:t>
       </w:r>
+      <w:proofErr w:type="spellEnd"/>
     </w:p>
     <w:p>
       <w:pPr>
@@ -3103,6 +3168,7 @@
           <w:sz w:val="32"/>
           <w:szCs w:val="32"/>
         </w:rPr>
+        <w:lastRenderedPageBreak/>
         <w:t>Appendix:</w:t>
       </w:r>
     </w:p>
@@ -3226,6 +3292,7 @@
           <w:sz w:val="32"/>
           <w:szCs w:val="32"/>
         </w:rPr>
+        <w:lastRenderedPageBreak/>
         <w:drawing>
           <wp:inline distT="0" distB="0" distL="0" distR="0" wp14:anchorId="53966799" wp14:editId="3546A95A">
             <wp:extent cx="6234720" cy="7143750"/>
@@ -3324,6 +3391,7 @@
           <w:sz w:val="32"/>
           <w:szCs w:val="32"/>
         </w:rPr>
+        <w:lastRenderedPageBreak/>
         <w:drawing>
           <wp:inline distT="0" distB="0" distL="0" distR="0" wp14:anchorId="29F311FD" wp14:editId="39C0BA9D">
             <wp:extent cx="8472895" cy="5907061"/>
@@ -3422,6 +3490,7 @@
           <w:sz w:val="32"/>
           <w:szCs w:val="32"/>
         </w:rPr>
+        <w:lastRenderedPageBreak/>
         <w:drawing>
           <wp:inline distT="0" distB="0" distL="0" distR="0" wp14:anchorId="78C96437" wp14:editId="47C51774">
             <wp:extent cx="8477951" cy="4591050"/>
@@ -3534,6 +3603,7 @@
           <w:sz w:val="32"/>
           <w:szCs w:val="32"/>
         </w:rPr>
+        <w:lastRenderedPageBreak/>
         <w:drawing>
           <wp:inline distT="0" distB="0" distL="0" distR="0" wp14:anchorId="788ACFCE" wp14:editId="6A01AE46">
             <wp:extent cx="5191125" cy="8520417"/>

</xml_diff>

<commit_message>
Application and Report Complete
</commit_message>
<xml_diff>
--- a/Software Architecture Coursework Design Document.docx
+++ b/Software Architecture Coursework Design Document.docx
@@ -14,6 +14,8 @@
           <w:u w:val="single"/>
         </w:rPr>
       </w:pPr>
+      <w:bookmarkStart w:id="0" w:name="_Hlk24226909"/>
+      <w:bookmarkEnd w:id="0"/>
       <w:r>
         <w:rPr>
           <w:b/>
@@ -476,23 +478,21 @@
           <w:sz w:val="24"/>
           <w:szCs w:val="24"/>
         </w:rPr>
-        <w:t xml:space="preserve">. It contains a means of communicating with the Business Layer to allow its methods of managing, storing and retrieving data to be accessed by the Business Layer when desired. The data within the </w:t>
-      </w:r>
-      <w:proofErr w:type="spellStart"/>
-      <w:r>
-        <w:rPr>
-          <w:sz w:val="24"/>
-          <w:szCs w:val="24"/>
-        </w:rPr>
-        <w:t>later</w:t>
-      </w:r>
-      <w:proofErr w:type="spellEnd"/>
-      <w:r>
-        <w:rPr>
-          <w:sz w:val="24"/>
-          <w:szCs w:val="24"/>
-        </w:rPr>
-        <w:t xml:space="preserve"> is most commonly stored within a database, often saved within its own separate secure server for the sake of data security in the context of commercial applications.</w:t>
+        <w:t>. It contains a means of communicating with the Business Layer to allow its methods of managing, storing and retrieving data to be accessed by the Business Layer when desired. The data within the lat</w:t>
+      </w:r>
+      <w:r>
+        <w:rPr>
+          <w:sz w:val="24"/>
+          <w:szCs w:val="24"/>
+        </w:rPr>
+        <w:t>t</w:t>
+      </w:r>
+      <w:r>
+        <w:rPr>
+          <w:sz w:val="24"/>
+          <w:szCs w:val="24"/>
+        </w:rPr>
+        <w:t>er is most commonly stored within a database, often saved within its own separate secure server for the sake of data security in the context of commercial applications.</w:t>
       </w:r>
     </w:p>
     <w:p>
@@ -1044,23 +1044,21 @@
           <w:szCs w:val="24"/>
         </w:rPr>
         <w:lastRenderedPageBreak/>
-        <w:t xml:space="preserve">involves the storage, persistence and retrieval of information required by the server, often to be used by both the </w:t>
-      </w:r>
-      <w:proofErr w:type="spellStart"/>
-      <w:r>
-        <w:rPr>
-          <w:sz w:val="24"/>
-          <w:szCs w:val="24"/>
-        </w:rPr>
-        <w:t>sever</w:t>
-      </w:r>
-      <w:proofErr w:type="spellEnd"/>
-      <w:r>
-        <w:rPr>
-          <w:sz w:val="24"/>
-          <w:szCs w:val="24"/>
-        </w:rPr>
-        <w:t xml:space="preserve"> and client. </w:t>
+        <w:t>involves the storage, persistence and retrieval of information required by the server, often to be used by both the se</w:t>
+      </w:r>
+      <w:r>
+        <w:rPr>
+          <w:sz w:val="24"/>
+          <w:szCs w:val="24"/>
+        </w:rPr>
+        <w:t>r</w:t>
+      </w:r>
+      <w:r>
+        <w:rPr>
+          <w:sz w:val="24"/>
+          <w:szCs w:val="24"/>
+        </w:rPr>
+        <w:t xml:space="preserve">ver and client. </w:t>
       </w:r>
     </w:p>
     <w:p>
@@ -2268,13 +2266,6 @@
           <w:sz w:val="24"/>
           <w:szCs w:val="24"/>
         </w:rPr>
-        <w:t>.</w:t>
-      </w:r>
-      <w:r>
-        <w:rPr>
-          <w:sz w:val="24"/>
-          <w:szCs w:val="24"/>
-        </w:rPr>
         <w:t>. This feature is where the most assumptions had to be made as the contents of the “Accounting Database” were quite vague. Because of this, only the most barebones features were planned, those being; total earnings, earnings over the past 12 months and percentage earnings of the past 12 months compared to the 12 months prior. Other features could easily be added to this section if the associated “Accounting Database” contains enough information to permit them, these could include; net earnings, total customers, average customers per day, average spend per customer and total items sold. These may be implemented in the prototype after all of the key features, if time permits.</w:t>
       </w:r>
     </w:p>
@@ -2482,8 +2473,6 @@
         </w:rPr>
         <w:t xml:space="preserve"> within the prototype.</w:t>
       </w:r>
-      <w:bookmarkStart w:id="0" w:name="_GoBack"/>
-      <w:bookmarkEnd w:id="0"/>
     </w:p>
     <w:p>
       <w:pPr>
@@ -2533,7 +2522,7 @@
           <w:szCs w:val="28"/>
           <w:u w:val="single"/>
         </w:rPr>
-        <w:t>– Presentation Layer</w:t>
+        <w:t xml:space="preserve">– </w:t>
       </w:r>
       <w:r>
         <w:rPr>
@@ -2541,70 +2530,522 @@
           <w:szCs w:val="28"/>
           <w:u w:val="single"/>
         </w:rPr>
-        <w:t>:</w:t>
-      </w:r>
-    </w:p>
-    <w:p>
-      <w:pPr>
-        <w:pStyle w:val="NoSpacing"/>
-        <w:rPr>
-          <w:color w:val="FF0000"/>
-          <w:sz w:val="24"/>
-          <w:szCs w:val="24"/>
-        </w:rPr>
-      </w:pPr>
-      <w:proofErr w:type="spellStart"/>
-      <w:r>
-        <w:rPr>
-          <w:color w:val="FF0000"/>
-          <w:sz w:val="24"/>
-          <w:szCs w:val="24"/>
-        </w:rPr>
-        <w:t>ContentHere</w:t>
-      </w:r>
-      <w:proofErr w:type="spellEnd"/>
-    </w:p>
-    <w:p>
-      <w:pPr>
-        <w:pStyle w:val="NoSpacing"/>
-        <w:rPr>
-          <w:sz w:val="24"/>
-          <w:szCs w:val="24"/>
-        </w:rPr>
-      </w:pPr>
-    </w:p>
-    <w:p>
-      <w:pPr>
-        <w:pStyle w:val="NoSpacing"/>
+        <w:t>Data</w:t>
+      </w:r>
+      <w:r>
         <w:rPr>
           <w:sz w:val="28"/>
           <w:szCs w:val="28"/>
           <w:u w:val="single"/>
         </w:rPr>
-      </w:pPr>
+        <w:t xml:space="preserve"> Layer</w:t>
+      </w:r>
       <w:r>
         <w:rPr>
           <w:sz w:val="28"/>
           <w:szCs w:val="28"/>
           <w:u w:val="single"/>
         </w:rPr>
-        <w:t xml:space="preserve">Section </w:t>
-      </w:r>
-      <w:r>
+        <w:t>:</w:t>
+      </w:r>
+    </w:p>
+    <w:p>
+      <w:pPr>
+        <w:pStyle w:val="NoSpacing"/>
+        <w:rPr>
+          <w:sz w:val="24"/>
+          <w:szCs w:val="24"/>
+        </w:rPr>
+      </w:pPr>
+      <w:r>
+        <w:rPr>
+          <w:sz w:val="24"/>
+          <w:szCs w:val="24"/>
+        </w:rPr>
+        <w:t>During the design phase of the project, little thought was put towards the data layer as most of the decisions were pretty small, and some relied on choice of development tools and environment. Since C# was used for the prototype development, using Visual Studio, a local database using SQL Server was the optimal option, due to the small scale of the prototype. In the full system an SQL based service would still most likely be used since SQL is the industry standard, however the database would most likely be stored on a secure server, away from the rest of the application, unlike it is in the prototype.</w:t>
+      </w:r>
+    </w:p>
+    <w:p>
+      <w:pPr>
+        <w:pStyle w:val="NoSpacing"/>
+        <w:rPr>
+          <w:sz w:val="24"/>
+          <w:szCs w:val="24"/>
+        </w:rPr>
+      </w:pPr>
+    </w:p>
+    <w:p>
+      <w:pPr>
+        <w:pStyle w:val="NoSpacing"/>
+        <w:rPr>
+          <w:sz w:val="24"/>
+          <w:szCs w:val="24"/>
+        </w:rPr>
+      </w:pPr>
+      <w:r>
+        <w:rPr>
+          <w:sz w:val="24"/>
+          <w:szCs w:val="24"/>
+        </w:rPr>
+        <w:t>Two database tables were required by the prototype system, one to store the inventory records, and the other to store the accounting records. In the full system these would be stored on entirely separate databases for security purposes, however in the prototype the tables were stored on the same database, named “DESystemDatabase”, for the sake of simplicity and convenience.</w:t>
+      </w:r>
+    </w:p>
+    <w:p>
+      <w:pPr>
+        <w:pStyle w:val="NoSpacing"/>
+        <w:rPr>
+          <w:sz w:val="24"/>
+          <w:szCs w:val="24"/>
+        </w:rPr>
+      </w:pPr>
+    </w:p>
+    <w:p>
+      <w:pPr>
+        <w:pStyle w:val="NoSpacing"/>
+        <w:rPr>
+          <w:sz w:val="24"/>
+          <w:szCs w:val="24"/>
+        </w:rPr>
+      </w:pPr>
+      <w:r>
+        <w:rPr>
+          <w:sz w:val="24"/>
+          <w:szCs w:val="24"/>
+        </w:rPr>
+        <w:t>The inventory table consists of six fields; ItemId, ItemName, Price, StandardOffer, LoyaltyOffer and Stock. ItemId is an integer field that serves as the primary key. It is a simple count up Id field, starting at 1 and increasing by 1 with each new item added.</w:t>
+      </w:r>
+      <w:r>
+        <w:rPr>
+          <w:sz w:val="24"/>
+          <w:szCs w:val="24"/>
+        </w:rPr>
+        <w:t xml:space="preserve"> ItemName is a string field and contains the plain text name of each item in the table (e.g. “Step Ladder”). Price is a decimal field, set to have up to 4 digits before the point and 2 after, to take the shape of a monetary value with a maximum of 9999.99, as I deemed no single item would likely cost more than £10,000.</w:t>
+      </w:r>
+      <w:r>
+        <w:rPr>
+          <w:sz w:val="24"/>
+          <w:szCs w:val="24"/>
+        </w:rPr>
+        <w:t xml:space="preserve"> StandardOffer is an integer field that contains a number to represent an offer type, which is understood by the program</w:t>
+      </w:r>
+      <w:r>
+        <w:rPr>
+          <w:sz w:val="24"/>
+          <w:szCs w:val="24"/>
+        </w:rPr>
+        <w:t xml:space="preserve"> (e.g. 1 is translated to “Buy 1 Get 1 Free”).</w:t>
+      </w:r>
+      <w:r>
+        <w:rPr>
+          <w:sz w:val="24"/>
+          <w:szCs w:val="24"/>
+        </w:rPr>
+        <w:t xml:space="preserve"> Akin to StandardOffer, LoyaltyOffer is also an integer field which uses a number to represent an offer type. In the case of LoyaltyOffer, each of the deals are percentage-based discounts (e.g. 1 is translated to “10% Off”).</w:t>
+      </w:r>
+      <w:r>
+        <w:rPr>
+          <w:sz w:val="24"/>
+          <w:szCs w:val="24"/>
+        </w:rPr>
+        <w:t xml:space="preserve"> Lastly stock is an integer value used to represent how many of each item were left in the store inventory.</w:t>
+      </w:r>
+    </w:p>
+    <w:p>
+      <w:pPr>
+        <w:pStyle w:val="NoSpacing"/>
+        <w:rPr>
+          <w:sz w:val="24"/>
+          <w:szCs w:val="24"/>
+        </w:rPr>
+      </w:pPr>
+    </w:p>
+    <w:p>
+      <w:pPr>
+        <w:pStyle w:val="NoSpacing"/>
+        <w:rPr>
+          <w:sz w:val="24"/>
+          <w:szCs w:val="24"/>
+        </w:rPr>
+      </w:pPr>
+      <w:r>
+        <w:rPr>
+          <w:sz w:val="24"/>
+          <w:szCs w:val="24"/>
+        </w:rPr>
+        <w:t xml:space="preserve">The accounting table consists of four fields; PurchaseId, PurchaseDate, TotalSpend and TotalItemsPurchased. Records created using the accounting table represent a single purchase being made to the store (i.e. a case where a receipt of purchase is given to a client when they buy anything). PurchaseId, akin to ItemId within the inventory table, was a simple integer field used as the primary key. The field starts at 1 and is incremented by 1 each time a new record is made. PurchaseDate is the date in which a purchase is made, in the format “dd/mm/yyyy”. TotalSpend is a decimal field, set to have 10 digits before the point and 2 after (making a limit of 9999999999.99) to represent a maximum spend in a single purchase. </w:t>
+      </w:r>
+      <w:r>
+        <w:rPr>
+          <w:sz w:val="24"/>
+          <w:szCs w:val="24"/>
+        </w:rPr>
+        <w:t>Lastly TotalItemsPurchased is an integer value used to count the number of items within a purchase (e.g. if a purchase contains 1 “Step Ladder” and 2 “Dremel”, the field would be 3).</w:t>
+      </w:r>
+    </w:p>
+    <w:p>
+      <w:pPr>
+        <w:pStyle w:val="NoSpacing"/>
+        <w:rPr>
+          <w:sz w:val="24"/>
+          <w:szCs w:val="24"/>
+        </w:rPr>
+      </w:pPr>
+    </w:p>
+    <w:p>
+      <w:pPr>
+        <w:pStyle w:val="NoSpacing"/>
+        <w:rPr>
+          <w:sz w:val="24"/>
+          <w:szCs w:val="24"/>
+        </w:rPr>
+      </w:pPr>
+      <w:r>
+        <w:rPr>
+          <w:sz w:val="24"/>
+          <w:szCs w:val="24"/>
+        </w:rPr>
+        <w:t>The format of SQL databases easily allows new fields to be added, and existing ones to be removed to closer fit the data DE-Store requires.</w:t>
+      </w:r>
+    </w:p>
+    <w:p>
+      <w:pPr>
+        <w:pStyle w:val="NoSpacing"/>
+        <w:rPr>
+          <w:sz w:val="24"/>
+          <w:szCs w:val="24"/>
+        </w:rPr>
+      </w:pPr>
+      <w:r>
+        <w:rPr>
+          <w:sz w:val="24"/>
+          <w:szCs w:val="24"/>
+        </w:rPr>
+        <w:lastRenderedPageBreak/>
+        <w:t xml:space="preserve">Filled out versions of each of the two database tables were made for testing and example purposes. The instance of the inventory table can be seen in </w:t>
+      </w:r>
+      <w:r>
+        <w:rPr>
+          <w:b/>
+          <w:bCs/>
+          <w:sz w:val="24"/>
+          <w:szCs w:val="24"/>
+        </w:rPr>
+        <w:t>figure 6</w:t>
+      </w:r>
+      <w:r>
+        <w:rPr>
+          <w:sz w:val="24"/>
+          <w:szCs w:val="24"/>
+        </w:rPr>
+        <w:t xml:space="preserve">, and that of the accounting table can be seen in </w:t>
+      </w:r>
+      <w:r>
+        <w:rPr>
+          <w:b/>
+          <w:bCs/>
+          <w:sz w:val="24"/>
+          <w:szCs w:val="24"/>
+        </w:rPr>
+        <w:t>figure 7</w:t>
+      </w:r>
+      <w:r>
+        <w:rPr>
+          <w:sz w:val="24"/>
+          <w:szCs w:val="24"/>
+        </w:rPr>
+        <w:t xml:space="preserve">, both found within the </w:t>
+      </w:r>
+      <w:r>
+        <w:rPr>
+          <w:i/>
+          <w:iCs/>
+          <w:sz w:val="24"/>
+          <w:szCs w:val="24"/>
+        </w:rPr>
+        <w:t>Appendix</w:t>
+      </w:r>
+      <w:r>
+        <w:rPr>
+          <w:sz w:val="24"/>
+          <w:szCs w:val="24"/>
+        </w:rPr>
+        <w:t xml:space="preserve"> at the end of this document.</w:t>
+      </w:r>
+    </w:p>
+    <w:p>
+      <w:pPr>
+        <w:pStyle w:val="NoSpacing"/>
+        <w:rPr>
+          <w:sz w:val="24"/>
+          <w:szCs w:val="24"/>
+        </w:rPr>
+      </w:pPr>
+    </w:p>
+    <w:p>
+      <w:pPr>
+        <w:pStyle w:val="NoSpacing"/>
+        <w:rPr>
+          <w:sz w:val="24"/>
+          <w:szCs w:val="24"/>
+        </w:rPr>
+      </w:pPr>
+      <w:r>
+        <w:rPr>
+          <w:sz w:val="24"/>
+          <w:szCs w:val="24"/>
+        </w:rPr>
+        <w:t>Alongside</w:t>
+      </w:r>
+      <w:r>
+        <w:rPr>
+          <w:sz w:val="24"/>
+          <w:szCs w:val="24"/>
+        </w:rPr>
+        <w:t xml:space="preserve"> the database, </w:t>
+      </w:r>
+      <w:r>
+        <w:rPr>
+          <w:sz w:val="24"/>
+          <w:szCs w:val="24"/>
+        </w:rPr>
+        <w:t xml:space="preserve">the is also </w:t>
+      </w:r>
+      <w:r>
+        <w:rPr>
+          <w:sz w:val="24"/>
+          <w:szCs w:val="24"/>
+        </w:rPr>
+        <w:t xml:space="preserve">a C# </w:t>
+      </w:r>
+      <w:r>
+        <w:rPr>
+          <w:sz w:val="24"/>
+          <w:szCs w:val="24"/>
+        </w:rPr>
+        <w:t xml:space="preserve">class </w:t>
+      </w:r>
+      <w:r>
+        <w:rPr>
+          <w:sz w:val="24"/>
+          <w:szCs w:val="24"/>
+        </w:rPr>
+        <w:t>named “dbQuery”</w:t>
+      </w:r>
+      <w:r>
+        <w:rPr>
+          <w:sz w:val="24"/>
+          <w:szCs w:val="24"/>
+        </w:rPr>
+        <w:t xml:space="preserve"> within the Data Layer</w:t>
+      </w:r>
+      <w:r>
+        <w:rPr>
+          <w:sz w:val="24"/>
+          <w:szCs w:val="24"/>
+        </w:rPr>
+        <w:t>. This class contain</w:t>
+      </w:r>
+      <w:r>
+        <w:rPr>
+          <w:sz w:val="24"/>
+          <w:szCs w:val="24"/>
+        </w:rPr>
+        <w:t>s</w:t>
+      </w:r>
+      <w:r>
+        <w:rPr>
+          <w:sz w:val="24"/>
+          <w:szCs w:val="24"/>
+        </w:rPr>
+        <w:t xml:space="preserve"> the connection string for the database, a </w:t>
+      </w:r>
+      <w:r>
+        <w:rPr>
+          <w:sz w:val="24"/>
+          <w:szCs w:val="24"/>
+        </w:rPr>
+        <w:t xml:space="preserve">main </w:t>
+      </w:r>
+      <w:r>
+        <w:rPr>
+          <w:sz w:val="24"/>
+          <w:szCs w:val="24"/>
+        </w:rPr>
+        <w:t xml:space="preserve">method </w:t>
+      </w:r>
+      <w:r>
+        <w:rPr>
+          <w:sz w:val="24"/>
+          <w:szCs w:val="24"/>
+        </w:rPr>
+        <w:t>used to</w:t>
+      </w:r>
+      <w:r>
+        <w:rPr>
+          <w:sz w:val="24"/>
+          <w:szCs w:val="24"/>
+        </w:rPr>
+        <w:t xml:space="preserve"> query the database </w:t>
+      </w:r>
+      <w:r>
+        <w:rPr>
+          <w:sz w:val="24"/>
+          <w:szCs w:val="24"/>
+        </w:rPr>
+        <w:t>when</w:t>
+      </w:r>
+      <w:r>
+        <w:rPr>
+          <w:sz w:val="24"/>
+          <w:szCs w:val="24"/>
+        </w:rPr>
+        <w:t xml:space="preserve"> provided a query, and lastly a series of </w:t>
+      </w:r>
+      <w:r>
+        <w:rPr>
+          <w:sz w:val="24"/>
+          <w:szCs w:val="24"/>
+        </w:rPr>
+        <w:t xml:space="preserve">small </w:t>
+      </w:r>
+      <w:r>
+        <w:rPr>
+          <w:sz w:val="24"/>
+          <w:szCs w:val="24"/>
+        </w:rPr>
+        <w:t>methods</w:t>
+      </w:r>
+      <w:r>
+        <w:rPr>
+          <w:sz w:val="24"/>
+          <w:szCs w:val="24"/>
+        </w:rPr>
+        <w:t xml:space="preserve"> each containing a single query to send to the </w:t>
+      </w:r>
+      <w:r>
+        <w:rPr>
+          <w:sz w:val="24"/>
+          <w:szCs w:val="24"/>
+        </w:rPr>
+        <w:t>main</w:t>
+      </w:r>
+      <w:r>
+        <w:rPr>
+          <w:sz w:val="24"/>
+          <w:szCs w:val="24"/>
+        </w:rPr>
+        <w:t xml:space="preserve"> method. Some of the methods within the </w:t>
+      </w:r>
+      <w:r>
+        <w:rPr>
+          <w:sz w:val="24"/>
+          <w:szCs w:val="24"/>
+        </w:rPr>
+        <w:t xml:space="preserve">small </w:t>
+      </w:r>
+      <w:r>
+        <w:rPr>
+          <w:sz w:val="24"/>
+          <w:szCs w:val="24"/>
+        </w:rPr>
+        <w:t xml:space="preserve">series </w:t>
+      </w:r>
+      <w:r>
+        <w:rPr>
+          <w:sz w:val="24"/>
+          <w:szCs w:val="24"/>
+        </w:rPr>
+        <w:t xml:space="preserve">are </w:t>
+      </w:r>
+      <w:r>
+        <w:rPr>
+          <w:sz w:val="24"/>
+          <w:szCs w:val="24"/>
+        </w:rPr>
+        <w:t xml:space="preserve">used to extract database records into variables of the DataTable format, meanwhile others contain formatted data to be written to the database </w:t>
+      </w:r>
+      <w:r>
+        <w:rPr>
+          <w:sz w:val="24"/>
+          <w:szCs w:val="24"/>
+        </w:rPr>
+        <w:t xml:space="preserve">over existing data </w:t>
+      </w:r>
+      <w:r>
+        <w:rPr>
+          <w:sz w:val="24"/>
+          <w:szCs w:val="24"/>
+        </w:rPr>
+        <w:t>when given a</w:t>
+      </w:r>
+      <w:r>
+        <w:rPr>
+          <w:sz w:val="24"/>
+          <w:szCs w:val="24"/>
+        </w:rPr>
+        <w:t>n</w:t>
+      </w:r>
+      <w:r>
+        <w:rPr>
+          <w:sz w:val="24"/>
+          <w:szCs w:val="24"/>
+        </w:rPr>
+        <w:t xml:space="preserve"> Id</w:t>
+      </w:r>
+      <w:r>
+        <w:rPr>
+          <w:sz w:val="24"/>
+          <w:szCs w:val="24"/>
+        </w:rPr>
+        <w:t xml:space="preserve"> </w:t>
+      </w:r>
+      <w:r>
+        <w:rPr>
+          <w:sz w:val="24"/>
+          <w:szCs w:val="24"/>
+        </w:rPr>
+        <w:t xml:space="preserve">(since no new data records are being added </w:t>
+      </w:r>
+      <w:r>
+        <w:rPr>
+          <w:sz w:val="24"/>
+          <w:szCs w:val="24"/>
+        </w:rPr>
+        <w:t xml:space="preserve">to the database </w:t>
+      </w:r>
+      <w:r>
+        <w:rPr>
+          <w:sz w:val="24"/>
+          <w:szCs w:val="24"/>
+        </w:rPr>
+        <w:t>within the prototype).</w:t>
+      </w:r>
+    </w:p>
+    <w:p>
+      <w:pPr>
+        <w:pStyle w:val="NoSpacing"/>
+        <w:rPr>
+          <w:sz w:val="24"/>
+          <w:szCs w:val="24"/>
+        </w:rPr>
+      </w:pPr>
+    </w:p>
+    <w:p>
+      <w:pPr>
+        <w:pStyle w:val="NoSpacing"/>
         <w:rPr>
           <w:sz w:val="28"/>
           <w:szCs w:val="28"/>
           <w:u w:val="single"/>
         </w:rPr>
-        <w:t>3</w:t>
-      </w:r>
+      </w:pPr>
       <w:r>
         <w:rPr>
           <w:sz w:val="28"/>
           <w:szCs w:val="28"/>
           <w:u w:val="single"/>
         </w:rPr>
-        <w:t xml:space="preserve"> </w:t>
+        <w:t xml:space="preserve">Section </w:t>
       </w:r>
       <w:r>
         <w:rPr>
@@ -2612,7 +3053,7 @@
           <w:szCs w:val="28"/>
           <w:u w:val="single"/>
         </w:rPr>
-        <w:t>– Business Layer</w:t>
+        <w:t>3</w:t>
       </w:r>
       <w:r>
         <w:rPr>
@@ -2620,70 +3061,242 @@
           <w:szCs w:val="28"/>
           <w:u w:val="single"/>
         </w:rPr>
-        <w:t>:</w:t>
-      </w:r>
-    </w:p>
-    <w:p>
-      <w:pPr>
-        <w:pStyle w:val="NoSpacing"/>
-        <w:rPr>
-          <w:color w:val="FF0000"/>
-          <w:sz w:val="24"/>
-          <w:szCs w:val="24"/>
-        </w:rPr>
-      </w:pPr>
-      <w:proofErr w:type="spellStart"/>
-      <w:r>
-        <w:rPr>
-          <w:color w:val="FF0000"/>
-          <w:sz w:val="24"/>
-          <w:szCs w:val="24"/>
-        </w:rPr>
-        <w:t>ContentHere</w:t>
-      </w:r>
-      <w:proofErr w:type="spellEnd"/>
-    </w:p>
-    <w:p>
-      <w:pPr>
-        <w:pStyle w:val="NoSpacing"/>
-        <w:rPr>
-          <w:sz w:val="24"/>
-          <w:szCs w:val="24"/>
-        </w:rPr>
-      </w:pPr>
-    </w:p>
-    <w:p>
-      <w:pPr>
-        <w:pStyle w:val="NoSpacing"/>
+        <w:t xml:space="preserve"> </w:t>
+      </w:r>
+      <w:r>
         <w:rPr>
           <w:sz w:val="28"/>
           <w:szCs w:val="28"/>
           <w:u w:val="single"/>
         </w:rPr>
-      </w:pPr>
+        <w:t>– Business Layer</w:t>
+      </w:r>
       <w:r>
         <w:rPr>
           <w:sz w:val="28"/>
           <w:szCs w:val="28"/>
           <w:u w:val="single"/>
         </w:rPr>
-        <w:t xml:space="preserve">Section </w:t>
-      </w:r>
-      <w:r>
+        <w:t>:</w:t>
+      </w:r>
+    </w:p>
+    <w:p>
+      <w:pPr>
+        <w:pStyle w:val="NoSpacing"/>
+        <w:rPr>
+          <w:sz w:val="24"/>
+          <w:szCs w:val="24"/>
+        </w:rPr>
+      </w:pPr>
+      <w:r>
+        <w:rPr>
+          <w:sz w:val="24"/>
+          <w:szCs w:val="24"/>
+        </w:rPr>
+        <w:t xml:space="preserve">The Business Layer contains </w:t>
+      </w:r>
+      <w:r>
+        <w:rPr>
+          <w:sz w:val="24"/>
+          <w:szCs w:val="24"/>
+        </w:rPr>
+        <w:t xml:space="preserve">six C# classes. The first of these classes is called “InventoryCommunication”. This class acts as a bridge between the Data and Presentation Layers for the Price Control, Inventory Control and Loyalty Card features, translating and processing information from the inventory database table for use, as well as verifying input data to be sent back to the database. “InventoryCommunication” two </w:t>
+      </w:r>
+      <w:r>
+        <w:rPr>
+          <w:sz w:val="24"/>
+          <w:szCs w:val="24"/>
+        </w:rPr>
+        <w:t>more of the six classes within the layer</w:t>
+      </w:r>
+      <w:r>
+        <w:rPr>
+          <w:sz w:val="24"/>
+          <w:szCs w:val="24"/>
+        </w:rPr>
+        <w:t>.</w:t>
+      </w:r>
+      <w:r>
+        <w:rPr>
+          <w:sz w:val="24"/>
+          <w:szCs w:val="24"/>
+        </w:rPr>
+        <w:t xml:space="preserve"> Firstly “inventoryItem”, a get set class used as a template when returning a single item to the Presentation Layer, where an item consists of the same six fields as the database (as shown in </w:t>
+      </w:r>
+      <w:r>
+        <w:rPr>
+          <w:i/>
+          <w:iCs/>
+          <w:sz w:val="24"/>
+          <w:szCs w:val="24"/>
+        </w:rPr>
+        <w:t>section 2</w:t>
+      </w:r>
+      <w:r>
+        <w:rPr>
+          <w:sz w:val="24"/>
+          <w:szCs w:val="24"/>
+        </w:rPr>
+        <w:t>).Secondly, “StandardAndLoyaltyOffers”, a class used by both the Business and Presentation Layers, containing methods to translate each of the plaintext offer names to and from the numerical form they’re stored in the database as. The class is also used to list each of the offer types to be used within the according dropdown menus within the appropriate windows of the Presentation Layer.</w:t>
+      </w:r>
+    </w:p>
+    <w:p>
+      <w:pPr>
+        <w:pStyle w:val="NoSpacing"/>
+        <w:rPr>
+          <w:sz w:val="24"/>
+          <w:szCs w:val="24"/>
+        </w:rPr>
+      </w:pPr>
+    </w:p>
+    <w:p>
+      <w:pPr>
+        <w:pStyle w:val="NoSpacing"/>
+        <w:rPr>
+          <w:sz w:val="24"/>
+          <w:szCs w:val="24"/>
+        </w:rPr>
+      </w:pPr>
+      <w:r>
+        <w:rPr>
+          <w:sz w:val="24"/>
+          <w:szCs w:val="24"/>
+        </w:rPr>
+        <w:t xml:space="preserve">The </w:t>
+      </w:r>
+      <w:r>
+        <w:rPr>
+          <w:sz w:val="24"/>
+          <w:szCs w:val="24"/>
+        </w:rPr>
+        <w:t>f</w:t>
+      </w:r>
+      <w:r>
+        <w:rPr>
+          <w:sz w:val="24"/>
+          <w:szCs w:val="24"/>
+        </w:rPr>
+        <w:t>ourth class within the Business Layer is named “StockMessageFormulation” and is used in regards to the dummy models of the Manager’s Mobile Message Box, and the Central Inventory System within the Inventory Control feature. The method is used to formulate the messages to send to each, being warning messages to the manager for every item in low stock and restock requests to the central inventory for every item out of stock. A small change to this section since the planning stage was the increase of the “low stock threshold” (the point where the low stock warning for an item is triggered), increasing the threshold from 3 to 5</w:t>
+      </w:r>
+      <w:r>
+        <w:rPr>
+          <w:sz w:val="24"/>
+          <w:szCs w:val="24"/>
+        </w:rPr>
+        <w:t xml:space="preserve"> to </w:t>
+      </w:r>
+      <w:r>
+        <w:rPr>
+          <w:sz w:val="24"/>
+          <w:szCs w:val="24"/>
+        </w:rPr>
+        <w:t xml:space="preserve">slightly </w:t>
+      </w:r>
+      <w:r>
+        <w:rPr>
+          <w:sz w:val="24"/>
+          <w:szCs w:val="24"/>
+        </w:rPr>
+        <w:t xml:space="preserve">better represent the point where a manager </w:t>
+      </w:r>
+      <w:r>
+        <w:rPr>
+          <w:sz w:val="24"/>
+          <w:szCs w:val="24"/>
+        </w:rPr>
+        <w:t>would want to know stock is getting low</w:t>
+      </w:r>
+      <w:r>
+        <w:rPr>
+          <w:sz w:val="24"/>
+          <w:szCs w:val="24"/>
+        </w:rPr>
+        <w:t>.</w:t>
+      </w:r>
+    </w:p>
+    <w:p>
+      <w:pPr>
+        <w:pStyle w:val="NoSpacing"/>
+        <w:rPr>
+          <w:sz w:val="24"/>
+          <w:szCs w:val="24"/>
+        </w:rPr>
+      </w:pPr>
+    </w:p>
+    <w:p>
+      <w:pPr>
+        <w:pStyle w:val="NoSpacing"/>
+        <w:rPr>
+          <w:sz w:val="24"/>
+          <w:szCs w:val="24"/>
+        </w:rPr>
+      </w:pPr>
+      <w:r>
+        <w:rPr>
+          <w:sz w:val="24"/>
+          <w:szCs w:val="24"/>
+        </w:rPr>
+        <w:t xml:space="preserve">The fifth and sixth classes within the business layer both revolve around the Reports and Analysis feature. First is “AccountingCommunication”, a class which serves a similar purpose to “InventoryCommunication”, serving as a bridge between the Data and Presentation Layers, handing the translation and processing of data from the accounting database table. “AccountingCommunication” relies heavily on the sixth and final of the six Business Layer classes, “performanceReport” as a means of storing and transferring its formatted data to the Presentation Layer. “performanceReport” is another get set class, containing 9 variables, one for each field within the generated report within the prototype. “AccountingCommunication” acquires the accounting records from the data layer, formats </w:t>
+      </w:r>
+      <w:r>
+        <w:rPr>
+          <w:sz w:val="24"/>
+          <w:szCs w:val="24"/>
+        </w:rPr>
+        <w:lastRenderedPageBreak/>
+        <w:t>them and stores them within and instance of “performanceReport” to return to the presentation layer when called.</w:t>
+      </w:r>
+    </w:p>
+    <w:p>
+      <w:pPr>
+        <w:pStyle w:val="NoSpacing"/>
+        <w:rPr>
+          <w:sz w:val="24"/>
+          <w:szCs w:val="24"/>
+        </w:rPr>
+      </w:pPr>
+    </w:p>
+    <w:p>
+      <w:pPr>
+        <w:pStyle w:val="NoSpacing"/>
+        <w:rPr>
+          <w:sz w:val="24"/>
+          <w:szCs w:val="24"/>
+        </w:rPr>
+      </w:pPr>
+      <w:r>
+        <w:rPr>
+          <w:sz w:val="24"/>
+          <w:szCs w:val="24"/>
+        </w:rPr>
+        <w:t xml:space="preserve">The Business Layer has no classes used for the Finance Approval feature within the prototype, as the feature is lightweight enough to be handled entirely within the Presentation Layer. </w:t>
+      </w:r>
+    </w:p>
+    <w:p>
+      <w:pPr>
+        <w:pStyle w:val="NoSpacing"/>
+        <w:rPr>
+          <w:sz w:val="24"/>
+          <w:szCs w:val="24"/>
+        </w:rPr>
+      </w:pPr>
+    </w:p>
+    <w:p>
+      <w:pPr>
+        <w:pStyle w:val="NoSpacing"/>
         <w:rPr>
           <w:sz w:val="28"/>
           <w:szCs w:val="28"/>
           <w:u w:val="single"/>
         </w:rPr>
-        <w:t>4</w:t>
-      </w:r>
+      </w:pPr>
       <w:r>
         <w:rPr>
           <w:sz w:val="28"/>
           <w:szCs w:val="28"/>
           <w:u w:val="single"/>
         </w:rPr>
-        <w:t xml:space="preserve"> </w:t>
+        <w:t xml:space="preserve">Section </w:t>
       </w:r>
       <w:r>
         <w:rPr>
@@ -2691,7 +3304,7 @@
           <w:szCs w:val="28"/>
           <w:u w:val="single"/>
         </w:rPr>
-        <w:t>– Data Layer</w:t>
+        <w:t>4</w:t>
       </w:r>
       <w:r>
         <w:rPr>
@@ -2699,102 +3312,23 @@
           <w:szCs w:val="28"/>
           <w:u w:val="single"/>
         </w:rPr>
-        <w:t>:</w:t>
-      </w:r>
-    </w:p>
-    <w:p>
-      <w:pPr>
-        <w:pStyle w:val="NoSpacing"/>
-        <w:rPr>
-          <w:color w:val="FF0000"/>
-          <w:sz w:val="24"/>
-          <w:szCs w:val="24"/>
-        </w:rPr>
-      </w:pPr>
-      <w:proofErr w:type="spellStart"/>
-      <w:r>
-        <w:rPr>
-          <w:color w:val="FF0000"/>
-          <w:sz w:val="24"/>
-          <w:szCs w:val="24"/>
-        </w:rPr>
-        <w:t>ContentHere</w:t>
-      </w:r>
-      <w:proofErr w:type="spellEnd"/>
-    </w:p>
-    <w:p>
-      <w:pPr>
-        <w:pStyle w:val="NoSpacing"/>
-        <w:rPr>
-          <w:sz w:val="24"/>
-          <w:szCs w:val="24"/>
-        </w:rPr>
-      </w:pPr>
-    </w:p>
-    <w:p>
-      <w:pPr>
-        <w:pStyle w:val="NoSpacing"/>
-        <w:rPr>
-          <w:color w:val="FF0000"/>
-          <w:sz w:val="24"/>
-          <w:szCs w:val="24"/>
-        </w:rPr>
-      </w:pPr>
-    </w:p>
-    <w:p>
-      <w:pPr>
-        <w:pStyle w:val="NoSpacing"/>
-        <w:rPr>
-          <w:b/>
-          <w:bCs/>
-          <w:sz w:val="32"/>
-          <w:szCs w:val="32"/>
-        </w:rPr>
-      </w:pPr>
-      <w:r>
-        <w:rPr>
-          <w:b/>
-          <w:bCs/>
-          <w:sz w:val="32"/>
-          <w:szCs w:val="32"/>
-        </w:rPr>
-        <w:t xml:space="preserve">Chapter </w:t>
-      </w:r>
-      <w:r>
-        <w:rPr>
-          <w:b/>
-          <w:bCs/>
-          <w:sz w:val="32"/>
-          <w:szCs w:val="32"/>
-        </w:rPr>
-        <w:t>4 – Evaluating the Prototype</w:t>
-      </w:r>
-      <w:r>
-        <w:rPr>
-          <w:b/>
-          <w:bCs/>
-          <w:sz w:val="32"/>
-          <w:szCs w:val="32"/>
-        </w:rPr>
-        <w:t>:</w:t>
-      </w:r>
-    </w:p>
-    <w:p>
-      <w:pPr>
-        <w:pStyle w:val="NoSpacing"/>
+        <w:t xml:space="preserve"> </w:t>
+      </w:r>
+      <w:r>
         <w:rPr>
           <w:sz w:val="28"/>
           <w:szCs w:val="28"/>
           <w:u w:val="single"/>
         </w:rPr>
-      </w:pPr>
+        <w:t xml:space="preserve">– </w:t>
+      </w:r>
       <w:r>
         <w:rPr>
           <w:sz w:val="28"/>
           <w:szCs w:val="28"/>
           <w:u w:val="single"/>
         </w:rPr>
-        <w:t>Section 1 -</w:t>
+        <w:t>Presentation</w:t>
       </w:r>
       <w:r>
         <w:rPr>
@@ -2802,52 +3336,804 @@
           <w:szCs w:val="28"/>
           <w:u w:val="single"/>
         </w:rPr>
-        <w:t xml:space="preserve"> </w:t>
-      </w:r>
-      <w:proofErr w:type="spellStart"/>
-      <w:r>
-        <w:rPr>
-          <w:color w:val="FF0000"/>
+        <w:t xml:space="preserve"> Layer</w:t>
+      </w:r>
+      <w:r>
+        <w:rPr>
           <w:sz w:val="28"/>
           <w:szCs w:val="28"/>
           <w:u w:val="single"/>
         </w:rPr>
-        <w:t>T</w:t>
-      </w:r>
-      <w:r>
+        <w:t>:</w:t>
+      </w:r>
+    </w:p>
+    <w:p>
+      <w:pPr>
+        <w:pStyle w:val="NoSpacing"/>
+        <w:rPr>
+          <w:sz w:val="24"/>
+          <w:szCs w:val="24"/>
+        </w:rPr>
+      </w:pPr>
+      <w:r>
+        <w:rPr>
+          <w:sz w:val="24"/>
+          <w:szCs w:val="24"/>
+        </w:rPr>
+        <w:t xml:space="preserve">The Presentation Layer is the most sizable part of the application, containing 11 WPF windows, each with their own associated C# file </w:t>
+      </w:r>
+      <w:r>
+        <w:rPr>
+          <w:sz w:val="24"/>
+          <w:szCs w:val="24"/>
+        </w:rPr>
+        <w:t>to handle all of the display and interaction logic.</w:t>
+      </w:r>
+    </w:p>
+    <w:p>
+      <w:pPr>
+        <w:pStyle w:val="NoSpacing"/>
+        <w:rPr>
+          <w:sz w:val="24"/>
+          <w:szCs w:val="24"/>
+        </w:rPr>
+      </w:pPr>
+    </w:p>
+    <w:p>
+      <w:pPr>
+        <w:pStyle w:val="NoSpacing"/>
+        <w:rPr>
+          <w:sz w:val="24"/>
+          <w:szCs w:val="24"/>
+        </w:rPr>
+      </w:pPr>
+      <w:r>
+        <w:rPr>
+          <w:sz w:val="24"/>
+          <w:szCs w:val="24"/>
+        </w:rPr>
+        <w:t>When the application is launched, the first of the WPF windows to open is “MainWindow”, which acts as a hub to view each of the five separated features within the prototype. This window can be seen</w:t>
+      </w:r>
+      <w:r>
+        <w:rPr>
+          <w:sz w:val="24"/>
+          <w:szCs w:val="24"/>
+        </w:rPr>
+        <w:t xml:space="preserve"> running</w:t>
+      </w:r>
+      <w:r>
+        <w:rPr>
+          <w:sz w:val="24"/>
+          <w:szCs w:val="24"/>
+        </w:rPr>
+        <w:t xml:space="preserve"> within </w:t>
+      </w:r>
+      <w:r>
+        <w:rPr>
+          <w:b/>
+          <w:bCs/>
+          <w:sz w:val="24"/>
+          <w:szCs w:val="24"/>
+        </w:rPr>
+        <w:t xml:space="preserve">figure </w:t>
+      </w:r>
+      <w:r>
+        <w:rPr>
+          <w:b/>
+          <w:bCs/>
+          <w:sz w:val="24"/>
+          <w:szCs w:val="24"/>
+        </w:rPr>
+        <w:t>8</w:t>
+      </w:r>
+      <w:r>
+        <w:rPr>
+          <w:b/>
+          <w:bCs/>
+          <w:sz w:val="24"/>
+          <w:szCs w:val="24"/>
+        </w:rPr>
+        <w:t xml:space="preserve"> </w:t>
+      </w:r>
+      <w:r>
+        <w:rPr>
+          <w:sz w:val="24"/>
+          <w:szCs w:val="24"/>
+        </w:rPr>
+        <w:t>of</w:t>
+      </w:r>
+      <w:r>
+        <w:rPr>
+          <w:sz w:val="24"/>
+          <w:szCs w:val="24"/>
+        </w:rPr>
+        <w:t xml:space="preserve"> the </w:t>
+      </w:r>
+      <w:r>
+        <w:rPr>
+          <w:i/>
+          <w:iCs/>
+          <w:sz w:val="24"/>
+          <w:szCs w:val="24"/>
+        </w:rPr>
+        <w:t>Appendix</w:t>
+      </w:r>
+      <w:r>
+        <w:rPr>
+          <w:sz w:val="24"/>
+          <w:szCs w:val="24"/>
+        </w:rPr>
+        <w:t>.</w:t>
+      </w:r>
+      <w:r>
+        <w:rPr>
+          <w:sz w:val="24"/>
+          <w:szCs w:val="24"/>
+        </w:rPr>
+        <w:t xml:space="preserve"> The clean and simplistic yet functional approach to window design used throughout the prototype can be previewed within the hub window. Within the window, each of the five buttons with the according names lead to their appropriate features, and the exit button runs a “Shutdown” command to fully and properly exit out of the application.</w:t>
+      </w:r>
+    </w:p>
+    <w:p>
+      <w:pPr>
+        <w:pStyle w:val="NoSpacing"/>
+        <w:rPr>
+          <w:sz w:val="24"/>
+          <w:szCs w:val="24"/>
+        </w:rPr>
+      </w:pPr>
+    </w:p>
+    <w:p>
+      <w:pPr>
+        <w:pStyle w:val="NoSpacing"/>
+        <w:rPr>
+          <w:sz w:val="24"/>
+          <w:szCs w:val="24"/>
+        </w:rPr>
+      </w:pPr>
+      <w:r>
+        <w:rPr>
+          <w:sz w:val="24"/>
+          <w:szCs w:val="24"/>
+        </w:rPr>
+        <w:t xml:space="preserve">When selecting “Price Control” from the hub window, a new window opens, closing the hub in its place. The new window can be seen within </w:t>
+      </w:r>
+      <w:r>
+        <w:rPr>
+          <w:b/>
+          <w:bCs/>
+          <w:sz w:val="24"/>
+          <w:szCs w:val="24"/>
+        </w:rPr>
+        <w:t>figure 9</w:t>
+      </w:r>
+      <w:r>
+        <w:rPr>
+          <w:b/>
+          <w:bCs/>
+          <w:sz w:val="24"/>
+          <w:szCs w:val="24"/>
+        </w:rPr>
+        <w:t xml:space="preserve"> </w:t>
+      </w:r>
+      <w:r>
+        <w:rPr>
+          <w:sz w:val="24"/>
+          <w:szCs w:val="24"/>
+        </w:rPr>
+        <w:t>of</w:t>
+      </w:r>
+      <w:r>
+        <w:rPr>
+          <w:sz w:val="24"/>
+          <w:szCs w:val="24"/>
+        </w:rPr>
+        <w:t xml:space="preserve"> the </w:t>
+      </w:r>
+      <w:r>
+        <w:rPr>
+          <w:i/>
+          <w:iCs/>
+          <w:sz w:val="24"/>
+          <w:szCs w:val="24"/>
+        </w:rPr>
+        <w:t>Appendix</w:t>
+      </w:r>
+      <w:r>
+        <w:rPr>
+          <w:sz w:val="24"/>
+          <w:szCs w:val="24"/>
+        </w:rPr>
+        <w:t xml:space="preserve">. This new window allows the selection of any item from within the inventory database. The display ListBox was not formatted very cleanly (an issue which plagues all ListBoxes in the prototype) due to time constraints, however the issue would be rectified in the full system through the use of either </w:t>
+      </w:r>
+      <w:r>
+        <w:rPr>
+          <w:sz w:val="24"/>
+          <w:szCs w:val="24"/>
+        </w:rPr>
+        <w:t>a different display format, or through character-based logic. If the “&lt;- Back” button is pressed, the application will return to the previous window (a feature included in almost every one of the WPF windows within the prototype). If an item in the ListBox is clicked, a sub-window will open to allow the corresponding item’s details to be modified.</w:t>
+      </w:r>
+      <w:r>
+        <w:rPr>
+          <w:sz w:val="24"/>
+          <w:szCs w:val="24"/>
+        </w:rPr>
+        <w:t xml:space="preserve"> An example of this, using the first record within </w:t>
+      </w:r>
+      <w:r>
+        <w:rPr>
+          <w:b/>
+          <w:bCs/>
+          <w:sz w:val="24"/>
+          <w:szCs w:val="24"/>
+        </w:rPr>
+        <w:t>figure 9</w:t>
+      </w:r>
+      <w:r>
+        <w:rPr>
+          <w:sz w:val="24"/>
+          <w:szCs w:val="24"/>
+        </w:rPr>
+        <w:t xml:space="preserve">, “Power Drill”, can be observed in </w:t>
+      </w:r>
+      <w:r>
+        <w:rPr>
+          <w:b/>
+          <w:bCs/>
+          <w:sz w:val="24"/>
+          <w:szCs w:val="24"/>
+        </w:rPr>
+        <w:t>figure 10</w:t>
+      </w:r>
+      <w:r>
+        <w:rPr>
+          <w:sz w:val="24"/>
+          <w:szCs w:val="24"/>
+        </w:rPr>
+        <w:t xml:space="preserve"> </w:t>
+      </w:r>
+      <w:r>
+        <w:rPr>
+          <w:sz w:val="24"/>
+          <w:szCs w:val="24"/>
+        </w:rPr>
+        <w:t xml:space="preserve">of </w:t>
+      </w:r>
+      <w:r>
+        <w:rPr>
+          <w:sz w:val="24"/>
+          <w:szCs w:val="24"/>
+        </w:rPr>
+        <w:t xml:space="preserve">the </w:t>
+      </w:r>
+      <w:r>
+        <w:rPr>
+          <w:i/>
+          <w:iCs/>
+          <w:sz w:val="24"/>
+          <w:szCs w:val="24"/>
+        </w:rPr>
+        <w:t>Appendix</w:t>
+      </w:r>
+      <w:r>
+        <w:rPr>
+          <w:sz w:val="24"/>
+          <w:szCs w:val="24"/>
+        </w:rPr>
+        <w:t>.</w:t>
+      </w:r>
+      <w:r>
+        <w:rPr>
+          <w:sz w:val="24"/>
+          <w:szCs w:val="24"/>
+        </w:rPr>
+        <w:t xml:space="preserve"> Clicking on the dropdown will allow the user to select one of the pre-set offer types from a dropdown window. Pressing confirm will send the data to be validated. If the data is valid it will be sent to the database to be updated. If not, an error message will show, which can be seen </w:t>
+      </w:r>
+      <w:r>
+        <w:rPr>
+          <w:sz w:val="24"/>
+          <w:szCs w:val="24"/>
+        </w:rPr>
+        <w:t>of</w:t>
+      </w:r>
+      <w:r>
+        <w:rPr>
+          <w:sz w:val="24"/>
+          <w:szCs w:val="24"/>
+        </w:rPr>
+        <w:t xml:space="preserve"> </w:t>
+      </w:r>
+      <w:r>
+        <w:rPr>
+          <w:b/>
+          <w:bCs/>
+          <w:sz w:val="24"/>
+          <w:szCs w:val="24"/>
+        </w:rPr>
+        <w:t>figure 11</w:t>
+      </w:r>
+      <w:r>
+        <w:rPr>
+          <w:sz w:val="24"/>
+          <w:szCs w:val="24"/>
+        </w:rPr>
+        <w:t xml:space="preserve"> in the </w:t>
+      </w:r>
+      <w:r>
+        <w:rPr>
+          <w:i/>
+          <w:iCs/>
+          <w:sz w:val="24"/>
+          <w:szCs w:val="24"/>
+        </w:rPr>
+        <w:t>Appendix</w:t>
+      </w:r>
+      <w:r>
+        <w:rPr>
+          <w:sz w:val="24"/>
+          <w:szCs w:val="24"/>
+        </w:rPr>
+        <w:t>.</w:t>
+      </w:r>
+    </w:p>
+    <w:p>
+      <w:pPr>
+        <w:pStyle w:val="NoSpacing"/>
+        <w:rPr>
+          <w:sz w:val="24"/>
+          <w:szCs w:val="24"/>
+        </w:rPr>
+      </w:pPr>
+    </w:p>
+    <w:p>
+      <w:pPr>
+        <w:pStyle w:val="NoSpacing"/>
+        <w:rPr>
+          <w:sz w:val="24"/>
+          <w:szCs w:val="24"/>
+        </w:rPr>
+      </w:pPr>
+      <w:r>
+        <w:rPr>
+          <w:sz w:val="24"/>
+          <w:szCs w:val="24"/>
+        </w:rPr>
+        <w:t xml:space="preserve">When selecting “Inventory Control” from the hub window, </w:t>
+      </w:r>
+      <w:r>
+        <w:rPr>
+          <w:sz w:val="24"/>
+          <w:szCs w:val="24"/>
+        </w:rPr>
+        <w:t xml:space="preserve">three separate windows open in the place of the hub window. All three windows can be seen within </w:t>
+      </w:r>
+      <w:r>
+        <w:rPr>
+          <w:b/>
+          <w:bCs/>
+          <w:sz w:val="24"/>
+          <w:szCs w:val="24"/>
+        </w:rPr>
+        <w:t>figure 12</w:t>
+      </w:r>
+      <w:r>
+        <w:rPr>
+          <w:sz w:val="24"/>
+          <w:szCs w:val="24"/>
+        </w:rPr>
+        <w:t xml:space="preserve"> of </w:t>
+      </w:r>
+      <w:r>
+        <w:rPr>
+          <w:sz w:val="24"/>
+          <w:szCs w:val="24"/>
+        </w:rPr>
+        <w:t xml:space="preserve">the </w:t>
+      </w:r>
+      <w:r>
+        <w:rPr>
+          <w:i/>
+          <w:iCs/>
+          <w:sz w:val="24"/>
+          <w:szCs w:val="24"/>
+        </w:rPr>
+        <w:t>Appendix</w:t>
+      </w:r>
+      <w:r>
+        <w:rPr>
+          <w:sz w:val="24"/>
+          <w:szCs w:val="24"/>
+        </w:rPr>
+        <w:t xml:space="preserve">. The first of these windows is “Stock Monitor”, the window representing the local side of DE-System, which shows the current stock of every item in the inventory database. If the back button on “Stock Monitor” is clicked, all three windows will close, returning the user to the previous window. The second window of the three that open in this feature is “Mobile Message Box”, used to represent the manager’s inbox, where “low stock” and “no stock” warnings are sent for each item that is deemed worthy of a warning within the Business Layer. In the prototype, this box alongside that of “Stock Requests” are both filled when the hub button to view “Inventory Control” is selected, however in the full version of the system, the both forms will not exist and will instead be updated either on a timer or when a change is made in the stock, to ensure the system works all the time and not just </w:t>
+      </w:r>
+      <w:r>
+        <w:rPr>
+          <w:sz w:val="24"/>
+          <w:szCs w:val="24"/>
+        </w:rPr>
+        <w:lastRenderedPageBreak/>
+        <w:t>when a specific button is pressed.</w:t>
+      </w:r>
+      <w:r>
+        <w:rPr>
+          <w:sz w:val="24"/>
+          <w:szCs w:val="24"/>
+        </w:rPr>
+        <w:t xml:space="preserve"> The last of the three windows opened is “Stock Requests”, which fills a very similar role to that of “Mobile Message Box”. </w:t>
+      </w:r>
+    </w:p>
+    <w:p>
+      <w:pPr>
+        <w:pStyle w:val="NoSpacing"/>
+        <w:rPr>
+          <w:sz w:val="24"/>
+          <w:szCs w:val="24"/>
+        </w:rPr>
+      </w:pPr>
+    </w:p>
+    <w:p>
+      <w:pPr>
+        <w:pStyle w:val="NoSpacing"/>
+        <w:rPr>
+          <w:sz w:val="24"/>
+          <w:szCs w:val="24"/>
+        </w:rPr>
+      </w:pPr>
+      <w:r>
+        <w:rPr>
+          <w:sz w:val="24"/>
+          <w:szCs w:val="24"/>
+        </w:rPr>
+        <w:t xml:space="preserve">When selecting “Loyalty Card” from the hub window, a very similar window to that of “Price Control” </w:t>
+      </w:r>
+      <w:r>
+        <w:rPr>
+          <w:sz w:val="24"/>
+          <w:szCs w:val="24"/>
+        </w:rPr>
+        <w:t xml:space="preserve">takes the place of the hub. “Loyalty Card” is a feature that very closely mirrors that of “Price Control” in both appearance and function, as the two would be part of the same feature within the full system but were kept separate in the prototype for the purpose of individual feature demonstration. The window displayed can be seen within </w:t>
+      </w:r>
+      <w:r>
+        <w:rPr>
+          <w:b/>
+          <w:bCs/>
+          <w:sz w:val="24"/>
+          <w:szCs w:val="24"/>
+        </w:rPr>
+        <w:t xml:space="preserve">figure 13 </w:t>
+      </w:r>
+      <w:r>
+        <w:rPr>
+          <w:sz w:val="24"/>
+          <w:szCs w:val="24"/>
+        </w:rPr>
+        <w:t xml:space="preserve">of the </w:t>
+      </w:r>
+      <w:r>
+        <w:rPr>
+          <w:i/>
+          <w:iCs/>
+          <w:sz w:val="24"/>
+          <w:szCs w:val="24"/>
+        </w:rPr>
+        <w:t>Appendix</w:t>
+      </w:r>
+      <w:r>
+        <w:rPr>
+          <w:sz w:val="24"/>
+          <w:szCs w:val="24"/>
+        </w:rPr>
+        <w:t xml:space="preserve">. Much like “Price Control”, when an item is clicked on, a sub-window opens to allow for the fields to be modified and saved, which can be seen in </w:t>
+      </w:r>
+      <w:r>
+        <w:rPr>
+          <w:b/>
+          <w:bCs/>
+          <w:sz w:val="24"/>
+          <w:szCs w:val="24"/>
+        </w:rPr>
+        <w:t>figure 14</w:t>
+      </w:r>
+      <w:r>
+        <w:rPr>
+          <w:sz w:val="24"/>
+          <w:szCs w:val="24"/>
+        </w:rPr>
+        <w:t>.</w:t>
+      </w:r>
+    </w:p>
+    <w:p>
+      <w:pPr>
+        <w:pStyle w:val="NoSpacing"/>
+        <w:rPr>
+          <w:sz w:val="24"/>
+          <w:szCs w:val="24"/>
+        </w:rPr>
+      </w:pPr>
+    </w:p>
+    <w:p>
+      <w:pPr>
+        <w:pStyle w:val="NoSpacing"/>
+        <w:rPr>
+          <w:sz w:val="24"/>
+          <w:szCs w:val="24"/>
+        </w:rPr>
+      </w:pPr>
+      <w:r>
+        <w:rPr>
+          <w:sz w:val="24"/>
+          <w:szCs w:val="24"/>
+        </w:rPr>
+        <w:t xml:space="preserve">When selecting the “Finance Approval” option on the hub window, a quite large window takes the place of the hub. The window can be seen in </w:t>
+      </w:r>
+      <w:r>
+        <w:rPr>
+          <w:b/>
+          <w:bCs/>
+          <w:sz w:val="24"/>
+          <w:szCs w:val="24"/>
+        </w:rPr>
+        <w:t>figure 15</w:t>
+      </w:r>
+      <w:r>
+        <w:rPr>
+          <w:sz w:val="24"/>
+          <w:szCs w:val="24"/>
+        </w:rPr>
+        <w:t xml:space="preserve"> within the </w:t>
+      </w:r>
+      <w:r>
+        <w:rPr>
+          <w:i/>
+          <w:iCs/>
+          <w:sz w:val="24"/>
+          <w:szCs w:val="24"/>
+        </w:rPr>
+        <w:t>Appendix</w:t>
+      </w:r>
+      <w:r>
+        <w:rPr>
+          <w:sz w:val="24"/>
+          <w:szCs w:val="24"/>
+        </w:rPr>
+        <w:t>. Breaking the window down: The top ListBox contains the current connection status to the finance portal, “Awaiting Connection” by default, but can also be “connected” or “disconnected”, as well as a separate disconnected message if it was done distinctly so by the server. The buttons on the bottom left connect and disconnect the portal, and also change</w:t>
+      </w:r>
+      <w:r>
+        <w:rPr>
+          <w:sz w:val="24"/>
+          <w:szCs w:val="24"/>
+        </w:rPr>
+        <w:t xml:space="preserve"> make the portal’s end of the Live Support box appear and disappear. Lastly in the bottom left is a Live Support chat window, used solely to demonstrate the live 2-way connection between DE-System and the Portal. Clicking the “Connect to Portal” button opens the portal’s end of the live support chat box and changes the display message of the status ListBox of the main window, as can be seen in </w:t>
+      </w:r>
+      <w:r>
+        <w:rPr>
+          <w:b/>
+          <w:bCs/>
+          <w:sz w:val="24"/>
+          <w:szCs w:val="24"/>
+        </w:rPr>
+        <w:t>figure 16</w:t>
+      </w:r>
+      <w:r>
+        <w:rPr>
+          <w:sz w:val="24"/>
+          <w:szCs w:val="24"/>
+        </w:rPr>
+        <w:t xml:space="preserve"> of the </w:t>
+      </w:r>
+      <w:r>
+        <w:rPr>
+          <w:i/>
+          <w:iCs/>
+          <w:sz w:val="24"/>
+          <w:szCs w:val="24"/>
+        </w:rPr>
+        <w:t>Appendix</w:t>
+      </w:r>
+      <w:r>
+        <w:rPr>
+          <w:sz w:val="24"/>
+          <w:szCs w:val="24"/>
+        </w:rPr>
+        <w:t>.</w:t>
+      </w:r>
+      <w:r>
+        <w:rPr>
+          <w:sz w:val="24"/>
+          <w:szCs w:val="24"/>
+        </w:rPr>
+        <w:t xml:space="preserve"> </w:t>
+      </w:r>
+      <w:r>
+        <w:rPr>
+          <w:sz w:val="24"/>
+          <w:szCs w:val="24"/>
+        </w:rPr>
+        <w:t xml:space="preserve">The figure also shows a live conversation happening. The Live Chat feature itself may well be absent from the final system but is a useful example in demonstrating the live connection. When the disconnect button is pressed, the Live Chat window closes and the message in the connection status box changes, as can be seen in </w:t>
+      </w:r>
+      <w:r>
+        <w:rPr>
+          <w:b/>
+          <w:bCs/>
+          <w:sz w:val="24"/>
+          <w:szCs w:val="24"/>
+        </w:rPr>
+        <w:t>figure 17</w:t>
+      </w:r>
+      <w:r>
+        <w:rPr>
+          <w:sz w:val="24"/>
+          <w:szCs w:val="24"/>
+        </w:rPr>
+        <w:t xml:space="preserve">. If DE-System is disconnected by the portal, a different message will display. This can be emulated by closing the chat window manually without the use of DE-System. The result of being disconnected can be seen within </w:t>
+      </w:r>
+      <w:r>
+        <w:rPr>
+          <w:b/>
+          <w:bCs/>
+          <w:sz w:val="24"/>
+          <w:szCs w:val="24"/>
+        </w:rPr>
+        <w:t>figure 18</w:t>
+      </w:r>
+      <w:r>
+        <w:rPr>
+          <w:sz w:val="24"/>
+          <w:szCs w:val="24"/>
+        </w:rPr>
+        <w:t>.</w:t>
+      </w:r>
+      <w:r>
+        <w:rPr>
+          <w:sz w:val="24"/>
+          <w:szCs w:val="24"/>
+        </w:rPr>
+        <w:t xml:space="preserve"> Lastly, a series of error messages are associated with clicking things that are already in effect or not in effect, such as trying to connect when you’re already connected, trying to disconnect when you aren’t connected, or trying to use the Live Chat without being connected. An example of the error messages can be seen in </w:t>
+      </w:r>
+      <w:r>
+        <w:rPr>
+          <w:b/>
+          <w:bCs/>
+          <w:sz w:val="24"/>
+          <w:szCs w:val="24"/>
+        </w:rPr>
+        <w:t>figure 19</w:t>
+      </w:r>
+      <w:r>
+        <w:rPr>
+          <w:sz w:val="24"/>
+          <w:szCs w:val="24"/>
+        </w:rPr>
+        <w:t>.</w:t>
+      </w:r>
+    </w:p>
+    <w:p>
+      <w:pPr>
+        <w:pStyle w:val="NoSpacing"/>
+        <w:rPr>
+          <w:sz w:val="24"/>
+          <w:szCs w:val="24"/>
+        </w:rPr>
+      </w:pPr>
+    </w:p>
+    <w:p>
+      <w:pPr>
+        <w:pStyle w:val="NoSpacing"/>
+        <w:rPr>
+          <w:sz w:val="24"/>
+          <w:szCs w:val="24"/>
+        </w:rPr>
+      </w:pPr>
+      <w:r>
+        <w:rPr>
+          <w:sz w:val="24"/>
+          <w:szCs w:val="24"/>
+        </w:rPr>
+        <w:t xml:space="preserve">Finally, when selecting the “Reports and Analysis” option on the hub window, a single form displaying a series of calculated statistics, based upon the accounting database, takes the place of the hub window. The statistics window can be seen within </w:t>
+      </w:r>
+      <w:r>
+        <w:rPr>
+          <w:b/>
+          <w:bCs/>
+          <w:sz w:val="24"/>
+          <w:szCs w:val="24"/>
+        </w:rPr>
+        <w:t xml:space="preserve">figure 20 </w:t>
+      </w:r>
+      <w:r>
+        <w:rPr>
+          <w:sz w:val="24"/>
+          <w:szCs w:val="24"/>
+        </w:rPr>
+        <w:t xml:space="preserve">of the </w:t>
+      </w:r>
+      <w:r>
+        <w:rPr>
+          <w:i/>
+          <w:iCs/>
+          <w:sz w:val="24"/>
+          <w:szCs w:val="24"/>
+        </w:rPr>
+        <w:t>Appendix</w:t>
+      </w:r>
+      <w:r>
+        <w:rPr>
+          <w:sz w:val="24"/>
+          <w:szCs w:val="24"/>
+        </w:rPr>
+        <w:t>.</w:t>
+      </w:r>
+    </w:p>
+    <w:p>
+      <w:pPr>
+        <w:pStyle w:val="NoSpacing"/>
         <w:rPr>
           <w:color w:val="FF0000"/>
+          <w:sz w:val="24"/>
+          <w:szCs w:val="24"/>
+        </w:rPr>
+      </w:pPr>
+    </w:p>
+    <w:p>
+      <w:pPr>
+        <w:pStyle w:val="NoSpacing"/>
+        <w:rPr>
+          <w:b/>
+          <w:bCs/>
+          <w:sz w:val="32"/>
+          <w:szCs w:val="32"/>
+        </w:rPr>
+      </w:pPr>
+      <w:r>
+        <w:rPr>
+          <w:b/>
+          <w:bCs/>
+          <w:sz w:val="32"/>
+          <w:szCs w:val="32"/>
+        </w:rPr>
+        <w:t xml:space="preserve">Chapter </w:t>
+      </w:r>
+      <w:r>
+        <w:rPr>
+          <w:b/>
+          <w:bCs/>
+          <w:sz w:val="32"/>
+          <w:szCs w:val="32"/>
+        </w:rPr>
+        <w:t>4 – Evaluating the Prototype</w:t>
+      </w:r>
+      <w:r>
+        <w:rPr>
+          <w:b/>
+          <w:bCs/>
+          <w:sz w:val="32"/>
+          <w:szCs w:val="32"/>
+        </w:rPr>
+        <w:t>:</w:t>
+      </w:r>
+    </w:p>
+    <w:p>
+      <w:pPr>
+        <w:pStyle w:val="NoSpacing"/>
+        <w:rPr>
           <w:sz w:val="28"/>
           <w:szCs w:val="28"/>
           <w:u w:val="single"/>
         </w:rPr>
-        <w:t>itle</w:t>
-      </w:r>
-      <w:r>
-        <w:rPr>
-          <w:color w:val="FF0000"/>
+      </w:pPr>
+      <w:r>
+        <w:rPr>
           <w:sz w:val="28"/>
           <w:szCs w:val="28"/>
           <w:u w:val="single"/>
         </w:rPr>
-        <w:t>H</w:t>
-      </w:r>
-      <w:r>
-        <w:rPr>
-          <w:color w:val="FF0000"/>
+        <w:t>Evaluation</w:t>
+      </w:r>
+      <w:r>
+        <w:rPr>
           <w:sz w:val="28"/>
           <w:szCs w:val="28"/>
           <w:u w:val="single"/>
         </w:rPr>
-        <w:t>ere</w:t>
-      </w:r>
-      <w:proofErr w:type="spellEnd"/>
-      <w:r>
-        <w:rPr>
-          <w:sz w:val="28"/>
-          <w:szCs w:val="28"/>
-          <w:u w:val="single"/>
-        </w:rPr>
         <w:t>:</w:t>
       </w:r>
     </w:p>
@@ -2855,21 +4141,191 @@
       <w:pPr>
         <w:pStyle w:val="NoSpacing"/>
         <w:rPr>
+          <w:sz w:val="24"/>
+          <w:szCs w:val="24"/>
+        </w:rPr>
+      </w:pPr>
+      <w:r>
+        <w:rPr>
+          <w:sz w:val="24"/>
+          <w:szCs w:val="24"/>
+        </w:rPr>
+        <w:t>Despite the functionally incomplete and visually unimpressive nature of the prototype, I feel as though it demonstrates most of the fundamental skills and ideas required to develop the full and complete version of the system, given a solid time frame. The visual design element would likely be left to a different developer who specialises in User Experience (EX) design, while I work on the code to hold the functionality of the application.</w:t>
+      </w:r>
+    </w:p>
+    <w:p>
+      <w:pPr>
+        <w:pStyle w:val="NoSpacing"/>
+        <w:rPr>
+          <w:sz w:val="24"/>
+          <w:szCs w:val="24"/>
+        </w:rPr>
+      </w:pPr>
+    </w:p>
+    <w:p>
+      <w:pPr>
+        <w:pStyle w:val="NoSpacing"/>
+        <w:rPr>
+          <w:sz w:val="24"/>
+          <w:szCs w:val="24"/>
+        </w:rPr>
+      </w:pPr>
+      <w:r>
+        <w:rPr>
+          <w:sz w:val="24"/>
+          <w:szCs w:val="24"/>
+        </w:rPr>
+        <w:lastRenderedPageBreak/>
+        <w:t xml:space="preserve">The prototype shows a solid understanding of the three-tier architecture on a small scale, which can translate to the larger scale of the full-size system. </w:t>
+      </w:r>
+    </w:p>
+    <w:p>
+      <w:pPr>
+        <w:pStyle w:val="NoSpacing"/>
+        <w:rPr>
+          <w:sz w:val="24"/>
+          <w:szCs w:val="24"/>
+        </w:rPr>
+      </w:pPr>
+    </w:p>
+    <w:p>
+      <w:pPr>
+        <w:pStyle w:val="NoSpacing"/>
+        <w:rPr>
+          <w:sz w:val="24"/>
+          <w:szCs w:val="24"/>
+        </w:rPr>
+      </w:pPr>
+      <w:r>
+        <w:rPr>
+          <w:sz w:val="24"/>
+          <w:szCs w:val="24"/>
+        </w:rPr>
+        <w:t>The ways in which features were separated over various small and easy to understand methods allowing for easy maintenance and modification by other developers is also a strong fundamental skill demonstrated by the prototype as a whole.</w:t>
+      </w:r>
+    </w:p>
+    <w:p>
+      <w:pPr>
+        <w:pStyle w:val="NoSpacing"/>
+        <w:rPr>
+          <w:sz w:val="24"/>
+          <w:szCs w:val="24"/>
+        </w:rPr>
+      </w:pPr>
+    </w:p>
+    <w:p>
+      <w:pPr>
+        <w:pStyle w:val="NoSpacing"/>
+        <w:rPr>
+          <w:sz w:val="24"/>
+          <w:szCs w:val="24"/>
+        </w:rPr>
+      </w:pPr>
+      <w:r>
+        <w:rPr>
+          <w:sz w:val="24"/>
+          <w:szCs w:val="24"/>
+        </w:rPr>
+        <w:t xml:space="preserve">The shortcuts taken in the database design for the prototype would be easy rectified in the full-size system, as they were only taken to save on the effort in regard to the query class on the data layer as it was already near-complete when the accounting database table was added, and with further </w:t>
+      </w:r>
+      <w:r>
+        <w:rPr>
+          <w:sz w:val="24"/>
+          <w:szCs w:val="24"/>
+        </w:rPr>
+        <w:t>hindsight</w:t>
+      </w:r>
+      <w:r>
+        <w:rPr>
+          <w:sz w:val="24"/>
+          <w:szCs w:val="24"/>
+        </w:rPr>
+        <w:t xml:space="preserve"> would not have been in th</w:t>
+      </w:r>
+      <w:r>
+        <w:rPr>
+          <w:sz w:val="24"/>
+          <w:szCs w:val="24"/>
+        </w:rPr>
+        <w:t>at state</w:t>
+      </w:r>
+      <w:r>
+        <w:rPr>
+          <w:sz w:val="24"/>
+          <w:szCs w:val="24"/>
+        </w:rPr>
+        <w:t>.</w:t>
+      </w:r>
+    </w:p>
+    <w:p>
+      <w:pPr>
+        <w:pStyle w:val="NoSpacing"/>
+        <w:rPr>
+          <w:sz w:val="24"/>
+          <w:szCs w:val="24"/>
+        </w:rPr>
+      </w:pPr>
+    </w:p>
+    <w:p>
+      <w:pPr>
+        <w:pStyle w:val="NoSpacing"/>
+        <w:rPr>
+          <w:sz w:val="24"/>
+          <w:szCs w:val="24"/>
+        </w:rPr>
+      </w:pPr>
+      <w:r>
+        <w:rPr>
+          <w:sz w:val="24"/>
+          <w:szCs w:val="24"/>
+        </w:rPr>
+        <w:t>Most of the primary issues with the prototype system rest within the visual design department due to a mix of lacking time and low skill within the role, but other than those issues, there is very little left to worry about when translating skills used in the prototype to the full-size system.</w:t>
+      </w:r>
+    </w:p>
+    <w:p>
+      <w:pPr>
+        <w:pStyle w:val="NoSpacing"/>
+        <w:rPr>
+          <w:sz w:val="24"/>
+          <w:szCs w:val="24"/>
+        </w:rPr>
+      </w:pPr>
+    </w:p>
+    <w:p>
+      <w:pPr>
+        <w:pStyle w:val="NoSpacing"/>
+        <w:rPr>
+          <w:sz w:val="24"/>
+          <w:szCs w:val="24"/>
+        </w:rPr>
+      </w:pPr>
+      <w:r>
+        <w:rPr>
+          <w:sz w:val="24"/>
+          <w:szCs w:val="24"/>
+        </w:rPr>
+        <w:t>Any other potential issues with developing the full-size system would simply boil down to a lack to development time.</w:t>
+      </w:r>
+    </w:p>
+    <w:p>
+      <w:pPr>
+        <w:pStyle w:val="NoSpacing"/>
+        <w:rPr>
           <w:color w:val="FF0000"/>
           <w:sz w:val="24"/>
           <w:szCs w:val="24"/>
         </w:rPr>
       </w:pPr>
-      <w:proofErr w:type="spellStart"/>
-      <w:r>
+    </w:p>
+    <w:p>
+      <w:pPr>
+        <w:pStyle w:val="NoSpacing"/>
         <w:rPr>
           <w:color w:val="FF0000"/>
           <w:sz w:val="24"/>
           <w:szCs w:val="24"/>
         </w:rPr>
-        <w:t>ContentHere</w:t>
-      </w:r>
-      <w:proofErr w:type="spellEnd"/>
+      </w:pPr>
     </w:p>
     <w:p>
       <w:pPr>
@@ -3130,26 +4586,8 @@
           <w:szCs w:val="24"/>
         </w:rPr>
       </w:pPr>
-    </w:p>
-    <w:p>
-      <w:pPr>
-        <w:pStyle w:val="NoSpacing"/>
-        <w:rPr>
-          <w:color w:val="FF0000"/>
-          <w:sz w:val="24"/>
-          <w:szCs w:val="24"/>
-        </w:rPr>
-      </w:pPr>
-    </w:p>
-    <w:p>
-      <w:pPr>
-        <w:pStyle w:val="NoSpacing"/>
-        <w:rPr>
-          <w:color w:val="FF0000"/>
-          <w:sz w:val="24"/>
-          <w:szCs w:val="24"/>
-        </w:rPr>
-      </w:pPr>
+      <w:bookmarkStart w:id="1" w:name="_GoBack"/>
+      <w:bookmarkEnd w:id="1"/>
     </w:p>
     <w:p>
       <w:pPr>
@@ -3688,9 +5126,1852 @@
         <w:t>. Reports and Analysis Flowchart.</w:t>
       </w:r>
     </w:p>
+    <w:p>
+      <w:pPr>
+        <w:pStyle w:val="NoSpacing"/>
+        <w:rPr>
+          <w:sz w:val="32"/>
+          <w:szCs w:val="32"/>
+        </w:rPr>
+      </w:pPr>
+      <w:r>
+        <w:rPr>
+          <w:noProof/>
+          <w:sz w:val="32"/>
+          <w:szCs w:val="32"/>
+        </w:rPr>
+        <w:lastRenderedPageBreak/>
+        <w:drawing>
+          <wp:inline distT="0" distB="0" distL="0" distR="0" wp14:anchorId="2A69636A" wp14:editId="77510904">
+            <wp:extent cx="5731510" cy="2905125"/>
+            <wp:effectExtent l="0" t="0" r="2540" b="9525"/>
+            <wp:docPr id="6" name="Picture 6" descr="A screenshot of a computer&#10;&#10;Description automatically generated"/>
+            <wp:cNvGraphicFramePr>
+              <a:graphicFrameLocks xmlns:a="http://schemas.openxmlformats.org/drawingml/2006/main" noChangeAspect="1"/>
+            </wp:cNvGraphicFramePr>
+            <a:graphic xmlns:a="http://schemas.openxmlformats.org/drawingml/2006/main">
+              <a:graphicData uri="http://schemas.openxmlformats.org/drawingml/2006/picture">
+                <pic:pic xmlns:pic="http://schemas.openxmlformats.org/drawingml/2006/picture">
+                  <pic:nvPicPr>
+                    <pic:cNvPr id="6" name="figure6.PNG"/>
+                    <pic:cNvPicPr/>
+                  </pic:nvPicPr>
+                  <pic:blipFill>
+                    <a:blip r:embed="rId12">
+                      <a:extLst>
+                        <a:ext uri="{28A0092B-C50C-407E-A947-70E740481C1C}">
+                          <a14:useLocalDpi xmlns:a14="http://schemas.microsoft.com/office/drawing/2010/main" val="0"/>
+                        </a:ext>
+                      </a:extLst>
+                    </a:blip>
+                    <a:stretch>
+                      <a:fillRect/>
+                    </a:stretch>
+                  </pic:blipFill>
+                  <pic:spPr>
+                    <a:xfrm>
+                      <a:off x="0" y="0"/>
+                      <a:ext cx="5731510" cy="2905125"/>
+                    </a:xfrm>
+                    <a:prstGeom prst="rect">
+                      <a:avLst/>
+                    </a:prstGeom>
+                  </pic:spPr>
+                </pic:pic>
+              </a:graphicData>
+            </a:graphic>
+          </wp:inline>
+        </w:drawing>
+      </w:r>
+    </w:p>
+    <w:p>
+      <w:pPr>
+        <w:pStyle w:val="NoSpacing"/>
+        <w:rPr>
+          <w:sz w:val="32"/>
+          <w:szCs w:val="32"/>
+        </w:rPr>
+      </w:pPr>
+      <w:r>
+        <w:rPr>
+          <w:b/>
+          <w:bCs/>
+          <w:sz w:val="32"/>
+          <w:szCs w:val="32"/>
+        </w:rPr>
+        <w:t xml:space="preserve">Figure </w:t>
+      </w:r>
+      <w:r>
+        <w:rPr>
+          <w:b/>
+          <w:bCs/>
+          <w:sz w:val="32"/>
+          <w:szCs w:val="32"/>
+        </w:rPr>
+        <w:t>6</w:t>
+      </w:r>
+      <w:r>
+        <w:rPr>
+          <w:sz w:val="32"/>
+          <w:szCs w:val="32"/>
+        </w:rPr>
+        <w:t>. Example inventory database records</w:t>
+      </w:r>
+      <w:r>
+        <w:rPr>
+          <w:sz w:val="32"/>
+          <w:szCs w:val="32"/>
+        </w:rPr>
+        <w:t xml:space="preserve"> </w:t>
+      </w:r>
+      <w:r>
+        <w:rPr>
+          <w:sz w:val="32"/>
+          <w:szCs w:val="32"/>
+        </w:rPr>
+        <w:t>from prototype</w:t>
+      </w:r>
+      <w:r>
+        <w:rPr>
+          <w:sz w:val="32"/>
+          <w:szCs w:val="32"/>
+        </w:rPr>
+        <w:t>.</w:t>
+      </w:r>
+    </w:p>
+    <w:p>
+      <w:pPr>
+        <w:pStyle w:val="NoSpacing"/>
+        <w:rPr>
+          <w:sz w:val="32"/>
+          <w:szCs w:val="32"/>
+        </w:rPr>
+      </w:pPr>
+    </w:p>
+    <w:p>
+      <w:pPr>
+        <w:pStyle w:val="NoSpacing"/>
+        <w:rPr>
+          <w:sz w:val="32"/>
+          <w:szCs w:val="32"/>
+        </w:rPr>
+      </w:pPr>
+    </w:p>
+    <w:p>
+      <w:pPr>
+        <w:pStyle w:val="NoSpacing"/>
+        <w:rPr>
+          <w:sz w:val="32"/>
+          <w:szCs w:val="32"/>
+        </w:rPr>
+      </w:pPr>
+      <w:r>
+        <w:rPr>
+          <w:noProof/>
+          <w:sz w:val="32"/>
+          <w:szCs w:val="32"/>
+        </w:rPr>
+        <w:drawing>
+          <wp:inline distT="0" distB="0" distL="0" distR="0" wp14:anchorId="7EB6CBB8" wp14:editId="52ECB48B">
+            <wp:extent cx="4113346" cy="4886325"/>
+            <wp:effectExtent l="0" t="0" r="1905" b="0"/>
+            <wp:docPr id="7" name="Picture 7" descr="A screenshot of a computer&#10;&#10;Description automatically generated"/>
+            <wp:cNvGraphicFramePr>
+              <a:graphicFrameLocks xmlns:a="http://schemas.openxmlformats.org/drawingml/2006/main" noChangeAspect="1"/>
+            </wp:cNvGraphicFramePr>
+            <a:graphic xmlns:a="http://schemas.openxmlformats.org/drawingml/2006/main">
+              <a:graphicData uri="http://schemas.openxmlformats.org/drawingml/2006/picture">
+                <pic:pic xmlns:pic="http://schemas.openxmlformats.org/drawingml/2006/picture">
+                  <pic:nvPicPr>
+                    <pic:cNvPr id="7" name="figure7.PNG"/>
+                    <pic:cNvPicPr/>
+                  </pic:nvPicPr>
+                  <pic:blipFill>
+                    <a:blip r:embed="rId13">
+                      <a:extLst>
+                        <a:ext uri="{28A0092B-C50C-407E-A947-70E740481C1C}">
+                          <a14:useLocalDpi xmlns:a14="http://schemas.microsoft.com/office/drawing/2010/main" val="0"/>
+                        </a:ext>
+                      </a:extLst>
+                    </a:blip>
+                    <a:stretch>
+                      <a:fillRect/>
+                    </a:stretch>
+                  </pic:blipFill>
+                  <pic:spPr>
+                    <a:xfrm>
+                      <a:off x="0" y="0"/>
+                      <a:ext cx="4122439" cy="4897127"/>
+                    </a:xfrm>
+                    <a:prstGeom prst="rect">
+                      <a:avLst/>
+                    </a:prstGeom>
+                  </pic:spPr>
+                </pic:pic>
+              </a:graphicData>
+            </a:graphic>
+          </wp:inline>
+        </w:drawing>
+      </w:r>
+    </w:p>
+    <w:p>
+      <w:pPr>
+        <w:pStyle w:val="NoSpacing"/>
+        <w:rPr>
+          <w:sz w:val="32"/>
+          <w:szCs w:val="32"/>
+        </w:rPr>
+      </w:pPr>
+      <w:r>
+        <w:rPr>
+          <w:b/>
+          <w:bCs/>
+          <w:sz w:val="32"/>
+          <w:szCs w:val="32"/>
+        </w:rPr>
+        <w:t xml:space="preserve">Figure </w:t>
+      </w:r>
+      <w:r>
+        <w:rPr>
+          <w:b/>
+          <w:bCs/>
+          <w:sz w:val="32"/>
+          <w:szCs w:val="32"/>
+        </w:rPr>
+        <w:t>7</w:t>
+      </w:r>
+      <w:r>
+        <w:rPr>
+          <w:sz w:val="32"/>
+          <w:szCs w:val="32"/>
+        </w:rPr>
+        <w:t>. Example accounting database records</w:t>
+      </w:r>
+      <w:r>
+        <w:rPr>
+          <w:sz w:val="32"/>
+          <w:szCs w:val="32"/>
+        </w:rPr>
+        <w:t xml:space="preserve"> from prototype</w:t>
+      </w:r>
+      <w:r>
+        <w:rPr>
+          <w:sz w:val="32"/>
+          <w:szCs w:val="32"/>
+        </w:rPr>
+        <w:t>.</w:t>
+      </w:r>
+    </w:p>
+    <w:p>
+      <w:pPr>
+        <w:pStyle w:val="NoSpacing"/>
+        <w:rPr>
+          <w:sz w:val="32"/>
+          <w:szCs w:val="32"/>
+        </w:rPr>
+      </w:pPr>
+      <w:r>
+        <w:rPr>
+          <w:noProof/>
+          <w:sz w:val="32"/>
+          <w:szCs w:val="32"/>
+        </w:rPr>
+        <w:lastRenderedPageBreak/>
+        <w:drawing>
+          <wp:inline distT="0" distB="0" distL="0" distR="0" wp14:anchorId="1C425699" wp14:editId="4478EA8C">
+            <wp:extent cx="4867954" cy="3381847"/>
+            <wp:effectExtent l="0" t="0" r="8890" b="9525"/>
+            <wp:docPr id="8" name="Picture 8" descr="A screenshot of a cell phone&#10;&#10;Description automatically generated"/>
+            <wp:cNvGraphicFramePr>
+              <a:graphicFrameLocks xmlns:a="http://schemas.openxmlformats.org/drawingml/2006/main" noChangeAspect="1"/>
+            </wp:cNvGraphicFramePr>
+            <a:graphic xmlns:a="http://schemas.openxmlformats.org/drawingml/2006/main">
+              <a:graphicData uri="http://schemas.openxmlformats.org/drawingml/2006/picture">
+                <pic:pic xmlns:pic="http://schemas.openxmlformats.org/drawingml/2006/picture">
+                  <pic:nvPicPr>
+                    <pic:cNvPr id="8" name="figure8.PNG"/>
+                    <pic:cNvPicPr/>
+                  </pic:nvPicPr>
+                  <pic:blipFill>
+                    <a:blip r:embed="rId14">
+                      <a:extLst>
+                        <a:ext uri="{28A0092B-C50C-407E-A947-70E740481C1C}">
+                          <a14:useLocalDpi xmlns:a14="http://schemas.microsoft.com/office/drawing/2010/main" val="0"/>
+                        </a:ext>
+                      </a:extLst>
+                    </a:blip>
+                    <a:stretch>
+                      <a:fillRect/>
+                    </a:stretch>
+                  </pic:blipFill>
+                  <pic:spPr>
+                    <a:xfrm>
+                      <a:off x="0" y="0"/>
+                      <a:ext cx="4867954" cy="3381847"/>
+                    </a:xfrm>
+                    <a:prstGeom prst="rect">
+                      <a:avLst/>
+                    </a:prstGeom>
+                  </pic:spPr>
+                </pic:pic>
+              </a:graphicData>
+            </a:graphic>
+          </wp:inline>
+        </w:drawing>
+      </w:r>
+    </w:p>
+    <w:p>
+      <w:pPr>
+        <w:pStyle w:val="NoSpacing"/>
+        <w:rPr>
+          <w:noProof/>
+          <w:sz w:val="32"/>
+          <w:szCs w:val="32"/>
+        </w:rPr>
+      </w:pPr>
+      <w:r>
+        <w:rPr>
+          <w:b/>
+          <w:bCs/>
+          <w:sz w:val="32"/>
+          <w:szCs w:val="32"/>
+        </w:rPr>
+        <w:t xml:space="preserve">Figure </w:t>
+      </w:r>
+      <w:r>
+        <w:rPr>
+          <w:b/>
+          <w:bCs/>
+          <w:sz w:val="32"/>
+          <w:szCs w:val="32"/>
+        </w:rPr>
+        <w:t>8</w:t>
+      </w:r>
+      <w:r>
+        <w:rPr>
+          <w:sz w:val="32"/>
+          <w:szCs w:val="32"/>
+        </w:rPr>
+        <w:t xml:space="preserve">. </w:t>
+      </w:r>
+      <w:r>
+        <w:rPr>
+          <w:sz w:val="32"/>
+          <w:szCs w:val="32"/>
+        </w:rPr>
+        <w:t>Main “Hub” menu in the application</w:t>
+      </w:r>
+      <w:r>
+        <w:rPr>
+          <w:sz w:val="32"/>
+          <w:szCs w:val="32"/>
+        </w:rPr>
+        <w:t>.</w:t>
+      </w:r>
+      <w:r>
+        <w:rPr>
+          <w:noProof/>
+          <w:sz w:val="32"/>
+          <w:szCs w:val="32"/>
+        </w:rPr>
+        <w:t xml:space="preserve"> </w:t>
+      </w:r>
+    </w:p>
+    <w:p>
+      <w:pPr>
+        <w:pStyle w:val="NoSpacing"/>
+        <w:rPr>
+          <w:noProof/>
+          <w:sz w:val="32"/>
+          <w:szCs w:val="32"/>
+        </w:rPr>
+      </w:pPr>
+    </w:p>
+    <w:p>
+      <w:pPr>
+        <w:pStyle w:val="NoSpacing"/>
+        <w:rPr>
+          <w:noProof/>
+          <w:sz w:val="32"/>
+          <w:szCs w:val="32"/>
+        </w:rPr>
+      </w:pPr>
+    </w:p>
+    <w:p>
+      <w:pPr>
+        <w:pStyle w:val="NoSpacing"/>
+        <w:rPr>
+          <w:sz w:val="32"/>
+          <w:szCs w:val="32"/>
+        </w:rPr>
+      </w:pPr>
+      <w:r>
+        <w:rPr>
+          <w:noProof/>
+          <w:sz w:val="32"/>
+          <w:szCs w:val="32"/>
+        </w:rPr>
+        <w:drawing>
+          <wp:inline distT="0" distB="0" distL="0" distR="0" wp14:anchorId="4C890F98" wp14:editId="48F40A15">
+            <wp:extent cx="5776760" cy="3810000"/>
+            <wp:effectExtent l="0" t="0" r="0" b="0"/>
+            <wp:docPr id="9" name="Picture 9" descr="A screenshot of a cell phone&#10;&#10;Description automatically generated"/>
+            <wp:cNvGraphicFramePr>
+              <a:graphicFrameLocks xmlns:a="http://schemas.openxmlformats.org/drawingml/2006/main" noChangeAspect="1"/>
+            </wp:cNvGraphicFramePr>
+            <a:graphic xmlns:a="http://schemas.openxmlformats.org/drawingml/2006/main">
+              <a:graphicData uri="http://schemas.openxmlformats.org/drawingml/2006/picture">
+                <pic:pic xmlns:pic="http://schemas.openxmlformats.org/drawingml/2006/picture">
+                  <pic:nvPicPr>
+                    <pic:cNvPr id="9" name="figure9.PNG"/>
+                    <pic:cNvPicPr/>
+                  </pic:nvPicPr>
+                  <pic:blipFill>
+                    <a:blip r:embed="rId15">
+                      <a:extLst>
+                        <a:ext uri="{28A0092B-C50C-407E-A947-70E740481C1C}">
+                          <a14:useLocalDpi xmlns:a14="http://schemas.microsoft.com/office/drawing/2010/main" val="0"/>
+                        </a:ext>
+                      </a:extLst>
+                    </a:blip>
+                    <a:stretch>
+                      <a:fillRect/>
+                    </a:stretch>
+                  </pic:blipFill>
+                  <pic:spPr>
+                    <a:xfrm>
+                      <a:off x="0" y="0"/>
+                      <a:ext cx="5856088" cy="3862320"/>
+                    </a:xfrm>
+                    <a:prstGeom prst="rect">
+                      <a:avLst/>
+                    </a:prstGeom>
+                  </pic:spPr>
+                </pic:pic>
+              </a:graphicData>
+            </a:graphic>
+          </wp:inline>
+        </w:drawing>
+      </w:r>
+    </w:p>
+    <w:p>
+      <w:pPr>
+        <w:pStyle w:val="NoSpacing"/>
+        <w:rPr>
+          <w:sz w:val="32"/>
+          <w:szCs w:val="32"/>
+        </w:rPr>
+      </w:pPr>
+      <w:r>
+        <w:rPr>
+          <w:b/>
+          <w:bCs/>
+          <w:sz w:val="32"/>
+          <w:szCs w:val="32"/>
+        </w:rPr>
+        <w:t xml:space="preserve">Figure </w:t>
+      </w:r>
+      <w:r>
+        <w:rPr>
+          <w:b/>
+          <w:bCs/>
+          <w:sz w:val="32"/>
+          <w:szCs w:val="32"/>
+        </w:rPr>
+        <w:t>9</w:t>
+      </w:r>
+      <w:r>
+        <w:rPr>
+          <w:sz w:val="32"/>
+          <w:szCs w:val="32"/>
+        </w:rPr>
+        <w:t xml:space="preserve">. </w:t>
+      </w:r>
+      <w:r>
+        <w:rPr>
+          <w:sz w:val="32"/>
+          <w:szCs w:val="32"/>
+        </w:rPr>
+        <w:t>Price Control Window</w:t>
+      </w:r>
+      <w:r>
+        <w:rPr>
+          <w:sz w:val="32"/>
+          <w:szCs w:val="32"/>
+        </w:rPr>
+        <w:t>.</w:t>
+      </w:r>
+    </w:p>
+    <w:p>
+      <w:pPr>
+        <w:pStyle w:val="NoSpacing"/>
+        <w:rPr>
+          <w:sz w:val="32"/>
+          <w:szCs w:val="32"/>
+        </w:rPr>
+      </w:pPr>
+    </w:p>
+    <w:p>
+      <w:pPr>
+        <w:pStyle w:val="NoSpacing"/>
+        <w:rPr>
+          <w:sz w:val="32"/>
+          <w:szCs w:val="32"/>
+        </w:rPr>
+      </w:pPr>
+      <w:r>
+        <w:rPr>
+          <w:noProof/>
+          <w:sz w:val="32"/>
+          <w:szCs w:val="32"/>
+        </w:rPr>
+        <w:lastRenderedPageBreak/>
+        <w:drawing>
+          <wp:inline distT="0" distB="0" distL="0" distR="0" wp14:anchorId="3966C1CC" wp14:editId="78E80C33">
+            <wp:extent cx="2715004" cy="2886478"/>
+            <wp:effectExtent l="0" t="0" r="9525" b="9525"/>
+            <wp:docPr id="10" name="Picture 10" descr="A screenshot of a cell phone&#10;&#10;Description automatically generated"/>
+            <wp:cNvGraphicFramePr>
+              <a:graphicFrameLocks xmlns:a="http://schemas.openxmlformats.org/drawingml/2006/main" noChangeAspect="1"/>
+            </wp:cNvGraphicFramePr>
+            <a:graphic xmlns:a="http://schemas.openxmlformats.org/drawingml/2006/main">
+              <a:graphicData uri="http://schemas.openxmlformats.org/drawingml/2006/picture">
+                <pic:pic xmlns:pic="http://schemas.openxmlformats.org/drawingml/2006/picture">
+                  <pic:nvPicPr>
+                    <pic:cNvPr id="10" name="figure10.PNG"/>
+                    <pic:cNvPicPr/>
+                  </pic:nvPicPr>
+                  <pic:blipFill>
+                    <a:blip r:embed="rId16">
+                      <a:extLst>
+                        <a:ext uri="{28A0092B-C50C-407E-A947-70E740481C1C}">
+                          <a14:useLocalDpi xmlns:a14="http://schemas.microsoft.com/office/drawing/2010/main" val="0"/>
+                        </a:ext>
+                      </a:extLst>
+                    </a:blip>
+                    <a:stretch>
+                      <a:fillRect/>
+                    </a:stretch>
+                  </pic:blipFill>
+                  <pic:spPr>
+                    <a:xfrm>
+                      <a:off x="0" y="0"/>
+                      <a:ext cx="2715004" cy="2886478"/>
+                    </a:xfrm>
+                    <a:prstGeom prst="rect">
+                      <a:avLst/>
+                    </a:prstGeom>
+                  </pic:spPr>
+                </pic:pic>
+              </a:graphicData>
+            </a:graphic>
+          </wp:inline>
+        </w:drawing>
+      </w:r>
+    </w:p>
+    <w:p>
+      <w:pPr>
+        <w:pStyle w:val="NoSpacing"/>
+        <w:rPr>
+          <w:sz w:val="32"/>
+          <w:szCs w:val="32"/>
+        </w:rPr>
+      </w:pPr>
+      <w:r>
+        <w:rPr>
+          <w:b/>
+          <w:bCs/>
+          <w:sz w:val="32"/>
+          <w:szCs w:val="32"/>
+        </w:rPr>
+        <w:t xml:space="preserve">Figure </w:t>
+      </w:r>
+      <w:r>
+        <w:rPr>
+          <w:b/>
+          <w:bCs/>
+          <w:sz w:val="32"/>
+          <w:szCs w:val="32"/>
+        </w:rPr>
+        <w:t>10</w:t>
+      </w:r>
+      <w:r>
+        <w:rPr>
+          <w:sz w:val="32"/>
+          <w:szCs w:val="32"/>
+        </w:rPr>
+        <w:t xml:space="preserve">. </w:t>
+      </w:r>
+      <w:r>
+        <w:rPr>
+          <w:sz w:val="32"/>
+          <w:szCs w:val="32"/>
+        </w:rPr>
+        <w:t xml:space="preserve">Single item sub-window of </w:t>
+      </w:r>
+      <w:r>
+        <w:rPr>
+          <w:sz w:val="32"/>
+          <w:szCs w:val="32"/>
+        </w:rPr>
+        <w:t>Price Contro</w:t>
+      </w:r>
+      <w:r>
+        <w:rPr>
+          <w:sz w:val="32"/>
+          <w:szCs w:val="32"/>
+        </w:rPr>
+        <w:t>l</w:t>
+      </w:r>
+      <w:r>
+        <w:rPr>
+          <w:sz w:val="32"/>
+          <w:szCs w:val="32"/>
+        </w:rPr>
+        <w:t>.</w:t>
+      </w:r>
+    </w:p>
+    <w:p>
+      <w:pPr>
+        <w:pStyle w:val="NoSpacing"/>
+        <w:rPr>
+          <w:sz w:val="32"/>
+          <w:szCs w:val="32"/>
+        </w:rPr>
+      </w:pPr>
+    </w:p>
+    <w:p>
+      <w:pPr>
+        <w:pStyle w:val="NoSpacing"/>
+        <w:rPr>
+          <w:sz w:val="32"/>
+          <w:szCs w:val="32"/>
+        </w:rPr>
+      </w:pPr>
+    </w:p>
+    <w:p>
+      <w:pPr>
+        <w:pStyle w:val="NoSpacing"/>
+        <w:rPr>
+          <w:sz w:val="32"/>
+          <w:szCs w:val="32"/>
+        </w:rPr>
+      </w:pPr>
+      <w:r>
+        <w:rPr>
+          <w:noProof/>
+          <w:sz w:val="32"/>
+          <w:szCs w:val="32"/>
+        </w:rPr>
+        <w:drawing>
+          <wp:inline distT="0" distB="0" distL="0" distR="0" wp14:anchorId="58DDDFFB" wp14:editId="7928FF74">
+            <wp:extent cx="4058216" cy="1514686"/>
+            <wp:effectExtent l="0" t="0" r="0" b="9525"/>
+            <wp:docPr id="11" name="Picture 11" descr="A screenshot of a cell phone&#10;&#10;Description automatically generated"/>
+            <wp:cNvGraphicFramePr>
+              <a:graphicFrameLocks xmlns:a="http://schemas.openxmlformats.org/drawingml/2006/main" noChangeAspect="1"/>
+            </wp:cNvGraphicFramePr>
+            <a:graphic xmlns:a="http://schemas.openxmlformats.org/drawingml/2006/main">
+              <a:graphicData uri="http://schemas.openxmlformats.org/drawingml/2006/picture">
+                <pic:pic xmlns:pic="http://schemas.openxmlformats.org/drawingml/2006/picture">
+                  <pic:nvPicPr>
+                    <pic:cNvPr id="11" name="figure11.PNG"/>
+                    <pic:cNvPicPr/>
+                  </pic:nvPicPr>
+                  <pic:blipFill>
+                    <a:blip r:embed="rId17">
+                      <a:extLst>
+                        <a:ext uri="{28A0092B-C50C-407E-A947-70E740481C1C}">
+                          <a14:useLocalDpi xmlns:a14="http://schemas.microsoft.com/office/drawing/2010/main" val="0"/>
+                        </a:ext>
+                      </a:extLst>
+                    </a:blip>
+                    <a:stretch>
+                      <a:fillRect/>
+                    </a:stretch>
+                  </pic:blipFill>
+                  <pic:spPr>
+                    <a:xfrm>
+                      <a:off x="0" y="0"/>
+                      <a:ext cx="4058216" cy="1514686"/>
+                    </a:xfrm>
+                    <a:prstGeom prst="rect">
+                      <a:avLst/>
+                    </a:prstGeom>
+                  </pic:spPr>
+                </pic:pic>
+              </a:graphicData>
+            </a:graphic>
+          </wp:inline>
+        </w:drawing>
+      </w:r>
+    </w:p>
+    <w:p>
+      <w:pPr>
+        <w:pStyle w:val="NoSpacing"/>
+        <w:rPr>
+          <w:sz w:val="32"/>
+          <w:szCs w:val="32"/>
+        </w:rPr>
+      </w:pPr>
+      <w:r>
+        <w:rPr>
+          <w:b/>
+          <w:bCs/>
+          <w:sz w:val="32"/>
+          <w:szCs w:val="32"/>
+        </w:rPr>
+        <w:t xml:space="preserve">Figure </w:t>
+      </w:r>
+      <w:r>
+        <w:rPr>
+          <w:b/>
+          <w:bCs/>
+          <w:sz w:val="32"/>
+          <w:szCs w:val="32"/>
+        </w:rPr>
+        <w:t>11</w:t>
+      </w:r>
+      <w:r>
+        <w:rPr>
+          <w:sz w:val="32"/>
+          <w:szCs w:val="32"/>
+        </w:rPr>
+        <w:t xml:space="preserve">. </w:t>
+      </w:r>
+      <w:r>
+        <w:rPr>
+          <w:sz w:val="32"/>
+          <w:szCs w:val="32"/>
+        </w:rPr>
+        <w:t>Invalid Price error message</w:t>
+      </w:r>
+      <w:r>
+        <w:rPr>
+          <w:sz w:val="32"/>
+          <w:szCs w:val="32"/>
+        </w:rPr>
+        <w:t>.</w:t>
+      </w:r>
+    </w:p>
+    <w:p>
+      <w:pPr>
+        <w:pStyle w:val="NoSpacing"/>
+        <w:rPr>
+          <w:sz w:val="32"/>
+          <w:szCs w:val="32"/>
+        </w:rPr>
+      </w:pPr>
+    </w:p>
+    <w:p>
+      <w:pPr>
+        <w:pStyle w:val="NoSpacing"/>
+        <w:rPr>
+          <w:sz w:val="32"/>
+          <w:szCs w:val="32"/>
+        </w:rPr>
+      </w:pPr>
+      <w:r>
+        <w:rPr>
+          <w:noProof/>
+          <w:sz w:val="32"/>
+          <w:szCs w:val="32"/>
+        </w:rPr>
+        <w:lastRenderedPageBreak/>
+        <w:drawing>
+          <wp:inline distT="0" distB="0" distL="0" distR="0" wp14:anchorId="7DD1C730" wp14:editId="6624B847">
+            <wp:extent cx="8571251" cy="3106201"/>
+            <wp:effectExtent l="8572" t="0" r="0" b="0"/>
+            <wp:docPr id="12" name="Picture 12" descr="A screenshot of a social media post&#10;&#10;Description automatically generated"/>
+            <wp:cNvGraphicFramePr>
+              <a:graphicFrameLocks xmlns:a="http://schemas.openxmlformats.org/drawingml/2006/main" noChangeAspect="1"/>
+            </wp:cNvGraphicFramePr>
+            <a:graphic xmlns:a="http://schemas.openxmlformats.org/drawingml/2006/main">
+              <a:graphicData uri="http://schemas.openxmlformats.org/drawingml/2006/picture">
+                <pic:pic xmlns:pic="http://schemas.openxmlformats.org/drawingml/2006/picture">
+                  <pic:nvPicPr>
+                    <pic:cNvPr id="12" name="figure12.PNG"/>
+                    <pic:cNvPicPr/>
+                  </pic:nvPicPr>
+                  <pic:blipFill>
+                    <a:blip r:embed="rId18">
+                      <a:extLst>
+                        <a:ext uri="{28A0092B-C50C-407E-A947-70E740481C1C}">
+                          <a14:useLocalDpi xmlns:a14="http://schemas.microsoft.com/office/drawing/2010/main" val="0"/>
+                        </a:ext>
+                      </a:extLst>
+                    </a:blip>
+                    <a:stretch>
+                      <a:fillRect/>
+                    </a:stretch>
+                  </pic:blipFill>
+                  <pic:spPr>
+                    <a:xfrm rot="5400000">
+                      <a:off x="0" y="0"/>
+                      <a:ext cx="8643118" cy="3132245"/>
+                    </a:xfrm>
+                    <a:prstGeom prst="rect">
+                      <a:avLst/>
+                    </a:prstGeom>
+                  </pic:spPr>
+                </pic:pic>
+              </a:graphicData>
+            </a:graphic>
+          </wp:inline>
+        </w:drawing>
+      </w:r>
+    </w:p>
+    <w:p>
+      <w:pPr>
+        <w:pStyle w:val="NoSpacing"/>
+        <w:rPr>
+          <w:sz w:val="32"/>
+          <w:szCs w:val="32"/>
+        </w:rPr>
+      </w:pPr>
+      <w:r>
+        <w:rPr>
+          <w:b/>
+          <w:bCs/>
+          <w:sz w:val="32"/>
+          <w:szCs w:val="32"/>
+        </w:rPr>
+        <w:t xml:space="preserve">Figure </w:t>
+      </w:r>
+      <w:r>
+        <w:rPr>
+          <w:b/>
+          <w:bCs/>
+          <w:sz w:val="32"/>
+          <w:szCs w:val="32"/>
+        </w:rPr>
+        <w:t>12</w:t>
+      </w:r>
+      <w:r>
+        <w:rPr>
+          <w:sz w:val="32"/>
+          <w:szCs w:val="32"/>
+        </w:rPr>
+        <w:t xml:space="preserve">. </w:t>
+      </w:r>
+      <w:r>
+        <w:rPr>
+          <w:sz w:val="32"/>
+          <w:szCs w:val="32"/>
+        </w:rPr>
+        <w:t>The three windows of the Inventory Control feature.</w:t>
+      </w:r>
+    </w:p>
+    <w:p>
+      <w:pPr>
+        <w:pStyle w:val="NoSpacing"/>
+        <w:rPr>
+          <w:sz w:val="32"/>
+          <w:szCs w:val="32"/>
+        </w:rPr>
+      </w:pPr>
+      <w:r>
+        <w:rPr>
+          <w:noProof/>
+          <w:sz w:val="32"/>
+          <w:szCs w:val="32"/>
+        </w:rPr>
+        <w:lastRenderedPageBreak/>
+        <w:drawing>
+          <wp:inline distT="0" distB="0" distL="0" distR="0" wp14:anchorId="61C14662" wp14:editId="0B29E165">
+            <wp:extent cx="5731510" cy="3790950"/>
+            <wp:effectExtent l="0" t="0" r="2540" b="0"/>
+            <wp:docPr id="13" name="Picture 13" descr="A screenshot of a cell phone&#10;&#10;Description automatically generated"/>
+            <wp:cNvGraphicFramePr>
+              <a:graphicFrameLocks xmlns:a="http://schemas.openxmlformats.org/drawingml/2006/main" noChangeAspect="1"/>
+            </wp:cNvGraphicFramePr>
+            <a:graphic xmlns:a="http://schemas.openxmlformats.org/drawingml/2006/main">
+              <a:graphicData uri="http://schemas.openxmlformats.org/drawingml/2006/picture">
+                <pic:pic xmlns:pic="http://schemas.openxmlformats.org/drawingml/2006/picture">
+                  <pic:nvPicPr>
+                    <pic:cNvPr id="13" name="figure13.PNG"/>
+                    <pic:cNvPicPr/>
+                  </pic:nvPicPr>
+                  <pic:blipFill>
+                    <a:blip r:embed="rId19">
+                      <a:extLst>
+                        <a:ext uri="{28A0092B-C50C-407E-A947-70E740481C1C}">
+                          <a14:useLocalDpi xmlns:a14="http://schemas.microsoft.com/office/drawing/2010/main" val="0"/>
+                        </a:ext>
+                      </a:extLst>
+                    </a:blip>
+                    <a:stretch>
+                      <a:fillRect/>
+                    </a:stretch>
+                  </pic:blipFill>
+                  <pic:spPr>
+                    <a:xfrm>
+                      <a:off x="0" y="0"/>
+                      <a:ext cx="5731510" cy="3790950"/>
+                    </a:xfrm>
+                    <a:prstGeom prst="rect">
+                      <a:avLst/>
+                    </a:prstGeom>
+                  </pic:spPr>
+                </pic:pic>
+              </a:graphicData>
+            </a:graphic>
+          </wp:inline>
+        </w:drawing>
+      </w:r>
+    </w:p>
+    <w:p>
+      <w:pPr>
+        <w:pStyle w:val="NoSpacing"/>
+        <w:rPr>
+          <w:sz w:val="32"/>
+          <w:szCs w:val="32"/>
+        </w:rPr>
+      </w:pPr>
+      <w:r>
+        <w:rPr>
+          <w:b/>
+          <w:bCs/>
+          <w:sz w:val="32"/>
+          <w:szCs w:val="32"/>
+        </w:rPr>
+        <w:t xml:space="preserve">Figure </w:t>
+      </w:r>
+      <w:r>
+        <w:rPr>
+          <w:b/>
+          <w:bCs/>
+          <w:sz w:val="32"/>
+          <w:szCs w:val="32"/>
+        </w:rPr>
+        <w:t>13</w:t>
+      </w:r>
+      <w:r>
+        <w:rPr>
+          <w:sz w:val="32"/>
+          <w:szCs w:val="32"/>
+        </w:rPr>
+        <w:t xml:space="preserve">. </w:t>
+      </w:r>
+      <w:r>
+        <w:rPr>
+          <w:sz w:val="32"/>
+          <w:szCs w:val="32"/>
+        </w:rPr>
+        <w:t>Loyalty Card Window</w:t>
+      </w:r>
+      <w:r>
+        <w:rPr>
+          <w:sz w:val="32"/>
+          <w:szCs w:val="32"/>
+        </w:rPr>
+        <w:t>.</w:t>
+      </w:r>
+    </w:p>
+    <w:p>
+      <w:pPr>
+        <w:pStyle w:val="NoSpacing"/>
+        <w:rPr>
+          <w:sz w:val="32"/>
+          <w:szCs w:val="32"/>
+        </w:rPr>
+      </w:pPr>
+    </w:p>
+    <w:p>
+      <w:pPr>
+        <w:pStyle w:val="NoSpacing"/>
+        <w:rPr>
+          <w:sz w:val="32"/>
+          <w:szCs w:val="32"/>
+        </w:rPr>
+      </w:pPr>
+    </w:p>
+    <w:p>
+      <w:pPr>
+        <w:pStyle w:val="NoSpacing"/>
+        <w:rPr>
+          <w:sz w:val="32"/>
+          <w:szCs w:val="32"/>
+        </w:rPr>
+      </w:pPr>
+      <w:r>
+        <w:rPr>
+          <w:noProof/>
+          <w:sz w:val="32"/>
+          <w:szCs w:val="32"/>
+        </w:rPr>
+        <w:drawing>
+          <wp:inline distT="0" distB="0" distL="0" distR="0" wp14:anchorId="70F66B3F" wp14:editId="387D4380">
+            <wp:extent cx="2705478" cy="2886478"/>
+            <wp:effectExtent l="0" t="0" r="0" b="9525"/>
+            <wp:docPr id="14" name="Picture 14" descr="A screenshot of a cell phone&#10;&#10;Description automatically generated"/>
+            <wp:cNvGraphicFramePr>
+              <a:graphicFrameLocks xmlns:a="http://schemas.openxmlformats.org/drawingml/2006/main" noChangeAspect="1"/>
+            </wp:cNvGraphicFramePr>
+            <a:graphic xmlns:a="http://schemas.openxmlformats.org/drawingml/2006/main">
+              <a:graphicData uri="http://schemas.openxmlformats.org/drawingml/2006/picture">
+                <pic:pic xmlns:pic="http://schemas.openxmlformats.org/drawingml/2006/picture">
+                  <pic:nvPicPr>
+                    <pic:cNvPr id="14" name="figure14.PNG"/>
+                    <pic:cNvPicPr/>
+                  </pic:nvPicPr>
+                  <pic:blipFill>
+                    <a:blip r:embed="rId20">
+                      <a:extLst>
+                        <a:ext uri="{28A0092B-C50C-407E-A947-70E740481C1C}">
+                          <a14:useLocalDpi xmlns:a14="http://schemas.microsoft.com/office/drawing/2010/main" val="0"/>
+                        </a:ext>
+                      </a:extLst>
+                    </a:blip>
+                    <a:stretch>
+                      <a:fillRect/>
+                    </a:stretch>
+                  </pic:blipFill>
+                  <pic:spPr>
+                    <a:xfrm>
+                      <a:off x="0" y="0"/>
+                      <a:ext cx="2705478" cy="2886478"/>
+                    </a:xfrm>
+                    <a:prstGeom prst="rect">
+                      <a:avLst/>
+                    </a:prstGeom>
+                  </pic:spPr>
+                </pic:pic>
+              </a:graphicData>
+            </a:graphic>
+          </wp:inline>
+        </w:drawing>
+      </w:r>
+    </w:p>
+    <w:p>
+      <w:pPr>
+        <w:pStyle w:val="NoSpacing"/>
+        <w:rPr>
+          <w:sz w:val="32"/>
+          <w:szCs w:val="32"/>
+        </w:rPr>
+      </w:pPr>
+      <w:r>
+        <w:rPr>
+          <w:b/>
+          <w:bCs/>
+          <w:sz w:val="32"/>
+          <w:szCs w:val="32"/>
+        </w:rPr>
+        <w:t xml:space="preserve">Figure </w:t>
+      </w:r>
+      <w:r>
+        <w:rPr>
+          <w:b/>
+          <w:bCs/>
+          <w:sz w:val="32"/>
+          <w:szCs w:val="32"/>
+        </w:rPr>
+        <w:t>14</w:t>
+      </w:r>
+      <w:r>
+        <w:rPr>
+          <w:sz w:val="32"/>
+          <w:szCs w:val="32"/>
+        </w:rPr>
+        <w:t xml:space="preserve">. </w:t>
+      </w:r>
+      <w:r>
+        <w:rPr>
+          <w:sz w:val="32"/>
+          <w:szCs w:val="32"/>
+        </w:rPr>
+        <w:t>Loyalty Card single item sub-window</w:t>
+      </w:r>
+      <w:r>
+        <w:rPr>
+          <w:sz w:val="32"/>
+          <w:szCs w:val="32"/>
+        </w:rPr>
+        <w:t>.</w:t>
+      </w:r>
+    </w:p>
+    <w:p>
+      <w:pPr>
+        <w:pStyle w:val="NoSpacing"/>
+        <w:rPr>
+          <w:sz w:val="32"/>
+          <w:szCs w:val="32"/>
+        </w:rPr>
+      </w:pPr>
+    </w:p>
+    <w:p>
+      <w:pPr>
+        <w:pStyle w:val="NoSpacing"/>
+        <w:rPr>
+          <w:sz w:val="32"/>
+          <w:szCs w:val="32"/>
+        </w:rPr>
+      </w:pPr>
+      <w:r>
+        <w:rPr>
+          <w:noProof/>
+          <w:sz w:val="32"/>
+          <w:szCs w:val="32"/>
+        </w:rPr>
+        <w:lastRenderedPageBreak/>
+        <w:drawing>
+          <wp:inline distT="0" distB="0" distL="0" distR="0" wp14:anchorId="2184892B" wp14:editId="7CE66FEA">
+            <wp:extent cx="5731510" cy="4612005"/>
+            <wp:effectExtent l="0" t="0" r="2540" b="0"/>
+            <wp:docPr id="15" name="Picture 15" descr="A screenshot of a cell phone&#10;&#10;Description automatically generated"/>
+            <wp:cNvGraphicFramePr>
+              <a:graphicFrameLocks xmlns:a="http://schemas.openxmlformats.org/drawingml/2006/main" noChangeAspect="1"/>
+            </wp:cNvGraphicFramePr>
+            <a:graphic xmlns:a="http://schemas.openxmlformats.org/drawingml/2006/main">
+              <a:graphicData uri="http://schemas.openxmlformats.org/drawingml/2006/picture">
+                <pic:pic xmlns:pic="http://schemas.openxmlformats.org/drawingml/2006/picture">
+                  <pic:nvPicPr>
+                    <pic:cNvPr id="15" name="figure15.PNG"/>
+                    <pic:cNvPicPr/>
+                  </pic:nvPicPr>
+                  <pic:blipFill>
+                    <a:blip r:embed="rId21">
+                      <a:extLst>
+                        <a:ext uri="{28A0092B-C50C-407E-A947-70E740481C1C}">
+                          <a14:useLocalDpi xmlns:a14="http://schemas.microsoft.com/office/drawing/2010/main" val="0"/>
+                        </a:ext>
+                      </a:extLst>
+                    </a:blip>
+                    <a:stretch>
+                      <a:fillRect/>
+                    </a:stretch>
+                  </pic:blipFill>
+                  <pic:spPr>
+                    <a:xfrm>
+                      <a:off x="0" y="0"/>
+                      <a:ext cx="5731510" cy="4612005"/>
+                    </a:xfrm>
+                    <a:prstGeom prst="rect">
+                      <a:avLst/>
+                    </a:prstGeom>
+                  </pic:spPr>
+                </pic:pic>
+              </a:graphicData>
+            </a:graphic>
+          </wp:inline>
+        </w:drawing>
+      </w:r>
+    </w:p>
+    <w:p>
+      <w:pPr>
+        <w:pStyle w:val="NoSpacing"/>
+        <w:rPr>
+          <w:sz w:val="32"/>
+          <w:szCs w:val="32"/>
+        </w:rPr>
+      </w:pPr>
+      <w:r>
+        <w:rPr>
+          <w:b/>
+          <w:bCs/>
+          <w:sz w:val="32"/>
+          <w:szCs w:val="32"/>
+        </w:rPr>
+        <w:t xml:space="preserve">Figure </w:t>
+      </w:r>
+      <w:r>
+        <w:rPr>
+          <w:b/>
+          <w:bCs/>
+          <w:sz w:val="32"/>
+          <w:szCs w:val="32"/>
+        </w:rPr>
+        <w:t>15</w:t>
+      </w:r>
+      <w:r>
+        <w:rPr>
+          <w:sz w:val="32"/>
+          <w:szCs w:val="32"/>
+        </w:rPr>
+        <w:t xml:space="preserve">. </w:t>
+      </w:r>
+      <w:r>
+        <w:rPr>
+          <w:sz w:val="32"/>
+          <w:szCs w:val="32"/>
+        </w:rPr>
+        <w:t>Finance Approval Window.</w:t>
+      </w:r>
+    </w:p>
+    <w:p>
+      <w:pPr>
+        <w:pStyle w:val="NoSpacing"/>
+        <w:rPr>
+          <w:sz w:val="32"/>
+          <w:szCs w:val="32"/>
+        </w:rPr>
+      </w:pPr>
+    </w:p>
+    <w:p>
+      <w:pPr>
+        <w:pStyle w:val="NoSpacing"/>
+        <w:rPr>
+          <w:sz w:val="32"/>
+          <w:szCs w:val="32"/>
+        </w:rPr>
+      </w:pPr>
+      <w:r>
+        <w:rPr>
+          <w:noProof/>
+          <w:sz w:val="32"/>
+          <w:szCs w:val="32"/>
+        </w:rPr>
+        <w:drawing>
+          <wp:inline distT="0" distB="0" distL="0" distR="0" wp14:anchorId="69E468D5" wp14:editId="25964B1E">
+            <wp:extent cx="5731510" cy="2778125"/>
+            <wp:effectExtent l="0" t="0" r="2540" b="3175"/>
+            <wp:docPr id="21" name="Picture 21" descr="A screenshot of a social media post&#10;&#10;Description automatically generated"/>
+            <wp:cNvGraphicFramePr>
+              <a:graphicFrameLocks xmlns:a="http://schemas.openxmlformats.org/drawingml/2006/main" noChangeAspect="1"/>
+            </wp:cNvGraphicFramePr>
+            <a:graphic xmlns:a="http://schemas.openxmlformats.org/drawingml/2006/main">
+              <a:graphicData uri="http://schemas.openxmlformats.org/drawingml/2006/picture">
+                <pic:pic xmlns:pic="http://schemas.openxmlformats.org/drawingml/2006/picture">
+                  <pic:nvPicPr>
+                    <pic:cNvPr id="21" name="figure16.PNG"/>
+                    <pic:cNvPicPr/>
+                  </pic:nvPicPr>
+                  <pic:blipFill>
+                    <a:blip r:embed="rId22">
+                      <a:extLst>
+                        <a:ext uri="{28A0092B-C50C-407E-A947-70E740481C1C}">
+                          <a14:useLocalDpi xmlns:a14="http://schemas.microsoft.com/office/drawing/2010/main" val="0"/>
+                        </a:ext>
+                      </a:extLst>
+                    </a:blip>
+                    <a:stretch>
+                      <a:fillRect/>
+                    </a:stretch>
+                  </pic:blipFill>
+                  <pic:spPr>
+                    <a:xfrm>
+                      <a:off x="0" y="0"/>
+                      <a:ext cx="5731510" cy="2778125"/>
+                    </a:xfrm>
+                    <a:prstGeom prst="rect">
+                      <a:avLst/>
+                    </a:prstGeom>
+                  </pic:spPr>
+                </pic:pic>
+              </a:graphicData>
+            </a:graphic>
+          </wp:inline>
+        </w:drawing>
+      </w:r>
+    </w:p>
+    <w:p>
+      <w:pPr>
+        <w:pStyle w:val="NoSpacing"/>
+        <w:rPr>
+          <w:sz w:val="32"/>
+          <w:szCs w:val="32"/>
+        </w:rPr>
+      </w:pPr>
+      <w:r>
+        <w:rPr>
+          <w:b/>
+          <w:bCs/>
+          <w:sz w:val="32"/>
+          <w:szCs w:val="32"/>
+        </w:rPr>
+        <w:t xml:space="preserve">Figure </w:t>
+      </w:r>
+      <w:r>
+        <w:rPr>
+          <w:b/>
+          <w:bCs/>
+          <w:sz w:val="32"/>
+          <w:szCs w:val="32"/>
+        </w:rPr>
+        <w:t>1</w:t>
+      </w:r>
+      <w:r>
+        <w:rPr>
+          <w:b/>
+          <w:bCs/>
+          <w:sz w:val="32"/>
+          <w:szCs w:val="32"/>
+        </w:rPr>
+        <w:t>6</w:t>
+      </w:r>
+      <w:r>
+        <w:rPr>
+          <w:sz w:val="32"/>
+          <w:szCs w:val="32"/>
+        </w:rPr>
+        <w:t>. Finance Approval Window</w:t>
+      </w:r>
+      <w:r>
+        <w:rPr>
+          <w:sz w:val="32"/>
+          <w:szCs w:val="32"/>
+        </w:rPr>
+        <w:t xml:space="preserve"> – Connected to Portal</w:t>
+      </w:r>
+      <w:r>
+        <w:rPr>
+          <w:sz w:val="32"/>
+          <w:szCs w:val="32"/>
+        </w:rPr>
+        <w:t xml:space="preserve"> and chatting</w:t>
+      </w:r>
+      <w:r>
+        <w:rPr>
+          <w:sz w:val="32"/>
+          <w:szCs w:val="32"/>
+        </w:rPr>
+        <w:t>.</w:t>
+      </w:r>
+    </w:p>
+    <w:p>
+      <w:pPr>
+        <w:pStyle w:val="NoSpacing"/>
+        <w:rPr>
+          <w:sz w:val="32"/>
+          <w:szCs w:val="32"/>
+        </w:rPr>
+      </w:pPr>
+    </w:p>
+    <w:p>
+      <w:pPr>
+        <w:pStyle w:val="NoSpacing"/>
+        <w:rPr>
+          <w:sz w:val="32"/>
+          <w:szCs w:val="32"/>
+        </w:rPr>
+      </w:pPr>
+      <w:r>
+        <w:rPr>
+          <w:noProof/>
+          <w:sz w:val="32"/>
+          <w:szCs w:val="32"/>
+        </w:rPr>
+        <w:lastRenderedPageBreak/>
+        <w:drawing>
+          <wp:inline distT="0" distB="0" distL="0" distR="0" wp14:anchorId="5F5300BD" wp14:editId="0663857B">
+            <wp:extent cx="4934607" cy="4025429"/>
+            <wp:effectExtent l="0" t="0" r="0" b="0"/>
+            <wp:docPr id="17" name="Picture 17" descr="A screenshot of a cell phone&#10;&#10;Description automatically generated"/>
+            <wp:cNvGraphicFramePr>
+              <a:graphicFrameLocks xmlns:a="http://schemas.openxmlformats.org/drawingml/2006/main" noChangeAspect="1"/>
+            </wp:cNvGraphicFramePr>
+            <a:graphic xmlns:a="http://schemas.openxmlformats.org/drawingml/2006/main">
+              <a:graphicData uri="http://schemas.openxmlformats.org/drawingml/2006/picture">
+                <pic:pic xmlns:pic="http://schemas.openxmlformats.org/drawingml/2006/picture">
+                  <pic:nvPicPr>
+                    <pic:cNvPr id="17" name="figure17.PNG"/>
+                    <pic:cNvPicPr/>
+                  </pic:nvPicPr>
+                  <pic:blipFill>
+                    <a:blip r:embed="rId23">
+                      <a:extLst>
+                        <a:ext uri="{28A0092B-C50C-407E-A947-70E740481C1C}">
+                          <a14:useLocalDpi xmlns:a14="http://schemas.microsoft.com/office/drawing/2010/main" val="0"/>
+                        </a:ext>
+                      </a:extLst>
+                    </a:blip>
+                    <a:stretch>
+                      <a:fillRect/>
+                    </a:stretch>
+                  </pic:blipFill>
+                  <pic:spPr>
+                    <a:xfrm>
+                      <a:off x="0" y="0"/>
+                      <a:ext cx="4954659" cy="4041787"/>
+                    </a:xfrm>
+                    <a:prstGeom prst="rect">
+                      <a:avLst/>
+                    </a:prstGeom>
+                  </pic:spPr>
+                </pic:pic>
+              </a:graphicData>
+            </a:graphic>
+          </wp:inline>
+        </w:drawing>
+      </w:r>
+    </w:p>
+    <w:p>
+      <w:pPr>
+        <w:pStyle w:val="NoSpacing"/>
+        <w:rPr>
+          <w:sz w:val="32"/>
+          <w:szCs w:val="32"/>
+        </w:rPr>
+      </w:pPr>
+      <w:r>
+        <w:rPr>
+          <w:b/>
+          <w:bCs/>
+          <w:sz w:val="32"/>
+          <w:szCs w:val="32"/>
+        </w:rPr>
+        <w:t xml:space="preserve">Figure </w:t>
+      </w:r>
+      <w:r>
+        <w:rPr>
+          <w:b/>
+          <w:bCs/>
+          <w:sz w:val="32"/>
+          <w:szCs w:val="32"/>
+        </w:rPr>
+        <w:t>1</w:t>
+      </w:r>
+      <w:r>
+        <w:rPr>
+          <w:b/>
+          <w:bCs/>
+          <w:sz w:val="32"/>
+          <w:szCs w:val="32"/>
+        </w:rPr>
+        <w:t>7</w:t>
+      </w:r>
+      <w:r>
+        <w:rPr>
+          <w:sz w:val="32"/>
+          <w:szCs w:val="32"/>
+        </w:rPr>
+        <w:t>. Finance Approval Window</w:t>
+      </w:r>
+      <w:r>
+        <w:rPr>
+          <w:sz w:val="32"/>
+          <w:szCs w:val="32"/>
+        </w:rPr>
+        <w:t xml:space="preserve"> – Local Disconnect</w:t>
+      </w:r>
+      <w:r>
+        <w:rPr>
+          <w:sz w:val="32"/>
+          <w:szCs w:val="32"/>
+        </w:rPr>
+        <w:t>.</w:t>
+      </w:r>
+    </w:p>
+    <w:p>
+      <w:pPr>
+        <w:pStyle w:val="NoSpacing"/>
+        <w:rPr>
+          <w:sz w:val="32"/>
+          <w:szCs w:val="32"/>
+        </w:rPr>
+      </w:pPr>
+    </w:p>
+    <w:p>
+      <w:pPr>
+        <w:pStyle w:val="NoSpacing"/>
+        <w:rPr>
+          <w:sz w:val="32"/>
+          <w:szCs w:val="32"/>
+        </w:rPr>
+      </w:pPr>
+      <w:r>
+        <w:rPr>
+          <w:noProof/>
+          <w:sz w:val="32"/>
+          <w:szCs w:val="32"/>
+        </w:rPr>
+        <w:drawing>
+          <wp:inline distT="0" distB="0" distL="0" distR="0" wp14:anchorId="1DC518CB" wp14:editId="2B74788B">
+            <wp:extent cx="4966138" cy="4023639"/>
+            <wp:effectExtent l="0" t="0" r="6350" b="0"/>
+            <wp:docPr id="18" name="Picture 18" descr="A screenshot of a cell phone&#10;&#10;Description automatically generated"/>
+            <wp:cNvGraphicFramePr>
+              <a:graphicFrameLocks xmlns:a="http://schemas.openxmlformats.org/drawingml/2006/main" noChangeAspect="1"/>
+            </wp:cNvGraphicFramePr>
+            <a:graphic xmlns:a="http://schemas.openxmlformats.org/drawingml/2006/main">
+              <a:graphicData uri="http://schemas.openxmlformats.org/drawingml/2006/picture">
+                <pic:pic xmlns:pic="http://schemas.openxmlformats.org/drawingml/2006/picture">
+                  <pic:nvPicPr>
+                    <pic:cNvPr id="18" name="figure18.PNG"/>
+                    <pic:cNvPicPr/>
+                  </pic:nvPicPr>
+                  <pic:blipFill>
+                    <a:blip r:embed="rId24">
+                      <a:extLst>
+                        <a:ext uri="{28A0092B-C50C-407E-A947-70E740481C1C}">
+                          <a14:useLocalDpi xmlns:a14="http://schemas.microsoft.com/office/drawing/2010/main" val="0"/>
+                        </a:ext>
+                      </a:extLst>
+                    </a:blip>
+                    <a:stretch>
+                      <a:fillRect/>
+                    </a:stretch>
+                  </pic:blipFill>
+                  <pic:spPr>
+                    <a:xfrm>
+                      <a:off x="0" y="0"/>
+                      <a:ext cx="5001960" cy="4052663"/>
+                    </a:xfrm>
+                    <a:prstGeom prst="rect">
+                      <a:avLst/>
+                    </a:prstGeom>
+                  </pic:spPr>
+                </pic:pic>
+              </a:graphicData>
+            </a:graphic>
+          </wp:inline>
+        </w:drawing>
+      </w:r>
+    </w:p>
+    <w:p>
+      <w:pPr>
+        <w:pStyle w:val="NoSpacing"/>
+        <w:rPr>
+          <w:sz w:val="32"/>
+          <w:szCs w:val="32"/>
+        </w:rPr>
+      </w:pPr>
+      <w:r>
+        <w:rPr>
+          <w:b/>
+          <w:bCs/>
+          <w:sz w:val="32"/>
+          <w:szCs w:val="32"/>
+        </w:rPr>
+        <w:t xml:space="preserve">Figure </w:t>
+      </w:r>
+      <w:r>
+        <w:rPr>
+          <w:b/>
+          <w:bCs/>
+          <w:sz w:val="32"/>
+          <w:szCs w:val="32"/>
+        </w:rPr>
+        <w:t>1</w:t>
+      </w:r>
+      <w:r>
+        <w:rPr>
+          <w:b/>
+          <w:bCs/>
+          <w:sz w:val="32"/>
+          <w:szCs w:val="32"/>
+        </w:rPr>
+        <w:t>8</w:t>
+      </w:r>
+      <w:r>
+        <w:rPr>
+          <w:sz w:val="32"/>
+          <w:szCs w:val="32"/>
+        </w:rPr>
+        <w:t>. Finance Approval Window</w:t>
+      </w:r>
+      <w:r>
+        <w:rPr>
+          <w:sz w:val="32"/>
+          <w:szCs w:val="32"/>
+        </w:rPr>
+        <w:t xml:space="preserve"> – Disconnected by Portal</w:t>
+      </w:r>
+      <w:r>
+        <w:rPr>
+          <w:sz w:val="32"/>
+          <w:szCs w:val="32"/>
+        </w:rPr>
+        <w:t>.</w:t>
+      </w:r>
+    </w:p>
+    <w:p>
+      <w:pPr>
+        <w:pStyle w:val="NoSpacing"/>
+        <w:rPr>
+          <w:sz w:val="32"/>
+          <w:szCs w:val="32"/>
+        </w:rPr>
+      </w:pPr>
+      <w:r>
+        <w:rPr>
+          <w:noProof/>
+          <w:sz w:val="32"/>
+          <w:szCs w:val="32"/>
+        </w:rPr>
+        <w:lastRenderedPageBreak/>
+        <w:drawing>
+          <wp:inline distT="0" distB="0" distL="0" distR="0" wp14:anchorId="00C67412" wp14:editId="0F2B7091">
+            <wp:extent cx="2019582" cy="1343212"/>
+            <wp:effectExtent l="0" t="0" r="0" b="0"/>
+            <wp:docPr id="19" name="Picture 19" descr="A screenshot of a cell phone&#10;&#10;Description automatically generated"/>
+            <wp:cNvGraphicFramePr>
+              <a:graphicFrameLocks xmlns:a="http://schemas.openxmlformats.org/drawingml/2006/main" noChangeAspect="1"/>
+            </wp:cNvGraphicFramePr>
+            <a:graphic xmlns:a="http://schemas.openxmlformats.org/drawingml/2006/main">
+              <a:graphicData uri="http://schemas.openxmlformats.org/drawingml/2006/picture">
+                <pic:pic xmlns:pic="http://schemas.openxmlformats.org/drawingml/2006/picture">
+                  <pic:nvPicPr>
+                    <pic:cNvPr id="19" name="figure19.PNG"/>
+                    <pic:cNvPicPr/>
+                  </pic:nvPicPr>
+                  <pic:blipFill>
+                    <a:blip r:embed="rId25">
+                      <a:extLst>
+                        <a:ext uri="{28A0092B-C50C-407E-A947-70E740481C1C}">
+                          <a14:useLocalDpi xmlns:a14="http://schemas.microsoft.com/office/drawing/2010/main" val="0"/>
+                        </a:ext>
+                      </a:extLst>
+                    </a:blip>
+                    <a:stretch>
+                      <a:fillRect/>
+                    </a:stretch>
+                  </pic:blipFill>
+                  <pic:spPr>
+                    <a:xfrm>
+                      <a:off x="0" y="0"/>
+                      <a:ext cx="2019582" cy="1343212"/>
+                    </a:xfrm>
+                    <a:prstGeom prst="rect">
+                      <a:avLst/>
+                    </a:prstGeom>
+                  </pic:spPr>
+                </pic:pic>
+              </a:graphicData>
+            </a:graphic>
+          </wp:inline>
+        </w:drawing>
+      </w:r>
+    </w:p>
+    <w:p>
+      <w:pPr>
+        <w:pStyle w:val="NoSpacing"/>
+        <w:rPr>
+          <w:sz w:val="32"/>
+          <w:szCs w:val="32"/>
+        </w:rPr>
+      </w:pPr>
+      <w:r>
+        <w:rPr>
+          <w:b/>
+          <w:bCs/>
+          <w:sz w:val="32"/>
+          <w:szCs w:val="32"/>
+        </w:rPr>
+        <w:t xml:space="preserve">Figure </w:t>
+      </w:r>
+      <w:r>
+        <w:rPr>
+          <w:b/>
+          <w:bCs/>
+          <w:sz w:val="32"/>
+          <w:szCs w:val="32"/>
+        </w:rPr>
+        <w:t>1</w:t>
+      </w:r>
+      <w:r>
+        <w:rPr>
+          <w:b/>
+          <w:bCs/>
+          <w:sz w:val="32"/>
+          <w:szCs w:val="32"/>
+        </w:rPr>
+        <w:t>9</w:t>
+      </w:r>
+      <w:r>
+        <w:rPr>
+          <w:sz w:val="32"/>
+          <w:szCs w:val="32"/>
+        </w:rPr>
+        <w:t>. Finance Approval Window</w:t>
+      </w:r>
+      <w:r>
+        <w:rPr>
+          <w:sz w:val="32"/>
+          <w:szCs w:val="32"/>
+        </w:rPr>
+        <w:t xml:space="preserve"> – </w:t>
+      </w:r>
+      <w:r>
+        <w:rPr>
+          <w:sz w:val="32"/>
+          <w:szCs w:val="32"/>
+        </w:rPr>
+        <w:t>One of the e</w:t>
+      </w:r>
+      <w:r>
+        <w:rPr>
+          <w:sz w:val="32"/>
+          <w:szCs w:val="32"/>
+        </w:rPr>
+        <w:t xml:space="preserve">rror </w:t>
+      </w:r>
+      <w:proofErr w:type="gramStart"/>
+      <w:r>
+        <w:rPr>
+          <w:sz w:val="32"/>
+          <w:szCs w:val="32"/>
+        </w:rPr>
+        <w:t>m</w:t>
+      </w:r>
+      <w:r>
+        <w:rPr>
+          <w:sz w:val="32"/>
+          <w:szCs w:val="32"/>
+        </w:rPr>
+        <w:t>essage</w:t>
+      </w:r>
+      <w:proofErr w:type="gramEnd"/>
+      <w:r>
+        <w:rPr>
+          <w:sz w:val="32"/>
+          <w:szCs w:val="32"/>
+        </w:rPr>
+        <w:t xml:space="preserve"> prompts</w:t>
+      </w:r>
+      <w:r>
+        <w:rPr>
+          <w:sz w:val="32"/>
+          <w:szCs w:val="32"/>
+        </w:rPr>
+        <w:t>.</w:t>
+      </w:r>
+    </w:p>
+    <w:p>
+      <w:pPr>
+        <w:pStyle w:val="NoSpacing"/>
+        <w:rPr>
+          <w:sz w:val="32"/>
+          <w:szCs w:val="32"/>
+        </w:rPr>
+      </w:pPr>
+    </w:p>
+    <w:p>
+      <w:pPr>
+        <w:pStyle w:val="NoSpacing"/>
+        <w:rPr>
+          <w:sz w:val="32"/>
+          <w:szCs w:val="32"/>
+        </w:rPr>
+      </w:pPr>
+    </w:p>
+    <w:p>
+      <w:pPr>
+        <w:pStyle w:val="NoSpacing"/>
+        <w:rPr>
+          <w:sz w:val="32"/>
+          <w:szCs w:val="32"/>
+        </w:rPr>
+      </w:pPr>
+      <w:r>
+        <w:rPr>
+          <w:noProof/>
+          <w:sz w:val="32"/>
+          <w:szCs w:val="32"/>
+        </w:rPr>
+        <w:drawing>
+          <wp:inline distT="0" distB="0" distL="0" distR="0" wp14:anchorId="43D19089" wp14:editId="4765DB04">
+            <wp:extent cx="5731510" cy="2623185"/>
+            <wp:effectExtent l="0" t="0" r="2540" b="5715"/>
+            <wp:docPr id="20" name="Picture 20" descr="A screenshot of a cell phone&#10;&#10;Description automatically generated"/>
+            <wp:cNvGraphicFramePr>
+              <a:graphicFrameLocks xmlns:a="http://schemas.openxmlformats.org/drawingml/2006/main" noChangeAspect="1"/>
+            </wp:cNvGraphicFramePr>
+            <a:graphic xmlns:a="http://schemas.openxmlformats.org/drawingml/2006/main">
+              <a:graphicData uri="http://schemas.openxmlformats.org/drawingml/2006/picture">
+                <pic:pic xmlns:pic="http://schemas.openxmlformats.org/drawingml/2006/picture">
+                  <pic:nvPicPr>
+                    <pic:cNvPr id="20" name="figure20.PNG"/>
+                    <pic:cNvPicPr/>
+                  </pic:nvPicPr>
+                  <pic:blipFill>
+                    <a:blip r:embed="rId26">
+                      <a:extLst>
+                        <a:ext uri="{28A0092B-C50C-407E-A947-70E740481C1C}">
+                          <a14:useLocalDpi xmlns:a14="http://schemas.microsoft.com/office/drawing/2010/main" val="0"/>
+                        </a:ext>
+                      </a:extLst>
+                    </a:blip>
+                    <a:stretch>
+                      <a:fillRect/>
+                    </a:stretch>
+                  </pic:blipFill>
+                  <pic:spPr>
+                    <a:xfrm>
+                      <a:off x="0" y="0"/>
+                      <a:ext cx="5731510" cy="2623185"/>
+                    </a:xfrm>
+                    <a:prstGeom prst="rect">
+                      <a:avLst/>
+                    </a:prstGeom>
+                  </pic:spPr>
+                </pic:pic>
+              </a:graphicData>
+            </a:graphic>
+          </wp:inline>
+        </w:drawing>
+      </w:r>
+    </w:p>
+    <w:p>
+      <w:pPr>
+        <w:pStyle w:val="NoSpacing"/>
+        <w:rPr>
+          <w:sz w:val="32"/>
+          <w:szCs w:val="32"/>
+        </w:rPr>
+      </w:pPr>
+      <w:r>
+        <w:rPr>
+          <w:b/>
+          <w:bCs/>
+          <w:sz w:val="32"/>
+          <w:szCs w:val="32"/>
+        </w:rPr>
+        <w:t xml:space="preserve">Figure </w:t>
+      </w:r>
+      <w:r>
+        <w:rPr>
+          <w:b/>
+          <w:bCs/>
+          <w:sz w:val="32"/>
+          <w:szCs w:val="32"/>
+        </w:rPr>
+        <w:t>20</w:t>
+      </w:r>
+      <w:r>
+        <w:rPr>
+          <w:sz w:val="32"/>
+          <w:szCs w:val="32"/>
+        </w:rPr>
+        <w:t xml:space="preserve">. </w:t>
+      </w:r>
+      <w:r>
+        <w:rPr>
+          <w:sz w:val="32"/>
+          <w:szCs w:val="32"/>
+        </w:rPr>
+        <w:t>Reports and Analysis</w:t>
+      </w:r>
+      <w:r>
+        <w:rPr>
+          <w:sz w:val="32"/>
+          <w:szCs w:val="32"/>
+        </w:rPr>
+        <w:t xml:space="preserve"> Window.</w:t>
+      </w:r>
+    </w:p>
+    <w:p>
+      <w:pPr>
+        <w:pStyle w:val="NoSpacing"/>
+        <w:rPr>
+          <w:sz w:val="32"/>
+          <w:szCs w:val="32"/>
+        </w:rPr>
+      </w:pPr>
+    </w:p>
+    <w:p>
+      <w:pPr>
+        <w:pStyle w:val="NoSpacing"/>
+        <w:rPr>
+          <w:sz w:val="32"/>
+          <w:szCs w:val="32"/>
+        </w:rPr>
+      </w:pPr>
+    </w:p>
     <w:sectPr>
-      <w:headerReference w:type="default" r:id="rId12"/>
-      <w:footerReference w:type="default" r:id="rId13"/>
+      <w:headerReference w:type="default" r:id="rId27"/>
+      <w:footerReference w:type="default" r:id="rId28"/>
       <w:pgSz w:w="11906" w:h="16838"/>
       <w:pgMar w:top="1440" w:right="1440" w:bottom="1440" w:left="1440" w:header="708" w:footer="708" w:gutter="0"/>
       <w:cols w:space="708"/>

</xml_diff>